<commit_message>
zd munka jövőbeli tervek leírása
</commit_message>
<xml_diff>
--- a/ZD.docx
+++ b/ZD.docx
@@ -5,43 +5,76 @@
     <w:p>
       <w:pPr>
         <w:jc w:val="center"/>
+        <w:rPr>
+          <w:rFonts w:ascii="Arial" w:hAnsi="Arial" w:cs="Arial"/>
+        </w:rPr>
       </w:pPr>
       <w:proofErr w:type="spellStart"/>
       <w:r>
+        <w:rPr>
+          <w:rFonts w:ascii="Arial" w:hAnsi="Arial" w:cs="Arial"/>
+        </w:rPr>
         <w:t>BGSzC</w:t>
       </w:r>
       <w:proofErr w:type="spellEnd"/>
       <w:r>
+        <w:rPr>
+          <w:rFonts w:ascii="Arial" w:hAnsi="Arial" w:cs="Arial"/>
+        </w:rPr>
         <w:t xml:space="preserve"> Pestszentlőrinci Közgazdasági és Informatikai Szakgimnáziuma</w:t>
       </w:r>
     </w:p>
     <w:p>
       <w:pPr>
         <w:jc w:val="center"/>
-      </w:pPr>
-      <w:r>
+        <w:rPr>
+          <w:rFonts w:ascii="Arial" w:hAnsi="Arial" w:cs="Arial"/>
+        </w:rPr>
+      </w:pPr>
+      <w:r>
+        <w:rPr>
+          <w:rFonts w:ascii="Arial" w:hAnsi="Arial" w:cs="Arial"/>
+        </w:rPr>
         <w:t>1184 Budapest Hengersor 34.</w:t>
       </w:r>
     </w:p>
     <w:p>
       <w:pPr>
         <w:pStyle w:val="Cm"/>
-      </w:pPr>
-      <w:r>
+        <w:rPr>
+          <w:rFonts w:ascii="Arial" w:hAnsi="Arial" w:cs="Arial"/>
+        </w:rPr>
+      </w:pPr>
+      <w:r>
+        <w:rPr>
+          <w:rFonts w:ascii="Arial" w:hAnsi="Arial" w:cs="Arial"/>
+        </w:rPr>
         <w:t>Záró</w:t>
       </w:r>
       <w:r>
+        <w:rPr>
+          <w:rFonts w:ascii="Arial" w:hAnsi="Arial" w:cs="Arial"/>
+        </w:rPr>
         <w:t xml:space="preserve"> </w:t>
       </w:r>
       <w:r>
+        <w:rPr>
+          <w:rFonts w:ascii="Arial" w:hAnsi="Arial" w:cs="Arial"/>
+        </w:rPr>
         <w:t>dolgozat</w:t>
       </w:r>
     </w:p>
     <w:p>
       <w:pPr>
         <w:pStyle w:val="Alcm"/>
-      </w:pPr>
-      <w:r>
+        <w:rPr>
+          <w:rFonts w:ascii="Arial" w:hAnsi="Arial" w:cs="Arial"/>
+        </w:rPr>
+      </w:pPr>
+      <w:r>
+        <w:rPr>
+          <w:rFonts w:ascii="Arial" w:hAnsi="Arial" w:cs="Arial"/>
+        </w:rPr>
         <w:t>A programom címe</w:t>
       </w:r>
     </w:p>
@@ -50,18 +83,33 @@
         <w:tabs>
           <w:tab w:val="left" w:pos="5103"/>
         </w:tabs>
-      </w:pPr>
-      <w:r>
+        <w:rPr>
+          <w:rFonts w:ascii="Arial" w:hAnsi="Arial" w:cs="Arial"/>
+        </w:rPr>
+      </w:pPr>
+      <w:r>
+        <w:rPr>
+          <w:rFonts w:ascii="Arial" w:hAnsi="Arial" w:cs="Arial"/>
+        </w:rPr>
         <w:t>Konzulens tanár:</w:t>
       </w:r>
       <w:r>
+        <w:rPr>
+          <w:rFonts w:ascii="Arial" w:hAnsi="Arial" w:cs="Arial"/>
+        </w:rPr>
         <w:tab/>
         <w:t>Készítette:</w:t>
       </w:r>
       <w:r>
+        <w:rPr>
+          <w:rFonts w:ascii="Arial" w:hAnsi="Arial" w:cs="Arial"/>
+        </w:rPr>
         <w:t xml:space="preserve"> </w:t>
       </w:r>
       <w:r>
+        <w:rPr>
+          <w:rFonts w:ascii="Arial" w:hAnsi="Arial" w:cs="Arial"/>
+        </w:rPr>
         <w:tab/>
       </w:r>
     </w:p>
@@ -70,8 +118,15 @@
         <w:tabs>
           <w:tab w:val="left" w:pos="5103"/>
         </w:tabs>
-      </w:pPr>
-      <w:r>
+        <w:rPr>
+          <w:rFonts w:ascii="Arial" w:hAnsi="Arial" w:cs="Arial"/>
+        </w:rPr>
+      </w:pPr>
+      <w:r>
+        <w:rPr>
+          <w:rFonts w:ascii="Arial" w:hAnsi="Arial" w:cs="Arial"/>
+        </w:rPr>
+        <w:lastRenderedPageBreak/>
         <w:t xml:space="preserve">                                                                       Szigetvári Márk Nagy Bence Brösztl Máté</w:t>
       </w:r>
     </w:p>
@@ -80,16 +135,21 @@
         <w:tabs>
           <w:tab w:val="left" w:pos="6096"/>
         </w:tabs>
-      </w:pPr>
-      <w:r>
-        <w:lastRenderedPageBreak/>
+        <w:rPr>
+          <w:rFonts w:ascii="Arial" w:hAnsi="Arial" w:cs="Arial"/>
+        </w:rPr>
+      </w:pPr>
+      <w:r>
+        <w:rPr>
+          <w:rFonts w:ascii="Arial" w:hAnsi="Arial" w:cs="Arial"/>
+        </w:rPr>
         <w:t xml:space="preserve"> </w:t>
       </w:r>
     </w:p>
     <w:sdt>
       <w:sdtPr>
         <w:rPr>
-          <w:rFonts w:ascii="Times New Roman" w:eastAsiaTheme="minorHAnsi" w:hAnsi="Times New Roman" w:cstheme="minorHAnsi"/>
+          <w:rFonts w:ascii="Arial" w:eastAsiaTheme="minorHAnsi" w:hAnsi="Arial" w:cs="Arial"/>
           <w:b w:val="0"/>
           <w:bCs w:val="0"/>
           <w:color w:val="auto"/>
@@ -108,8 +168,14 @@
         <w:p>
           <w:pPr>
             <w:pStyle w:val="Tartalomjegyzkcmsora"/>
+            <w:rPr>
+              <w:rFonts w:ascii="Arial" w:hAnsi="Arial" w:cs="Arial"/>
+            </w:rPr>
           </w:pPr>
           <w:r>
+            <w:rPr>
+              <w:rFonts w:ascii="Arial" w:hAnsi="Arial" w:cs="Arial"/>
+            </w:rPr>
             <w:t>Tartalom</w:t>
           </w:r>
         </w:p>
@@ -121,28 +187,40 @@
               <w:tab w:val="right" w:leader="dot" w:pos="8720"/>
             </w:tabs>
             <w:rPr>
+              <w:rFonts w:ascii="Arial" w:hAnsi="Arial" w:cs="Arial"/>
               <w:noProof/>
             </w:rPr>
           </w:pPr>
           <w:r>
+            <w:rPr>
+              <w:rFonts w:ascii="Arial" w:hAnsi="Arial" w:cs="Arial"/>
+            </w:rPr>
             <w:fldChar w:fldCharType="begin"/>
           </w:r>
           <w:r>
+            <w:rPr>
+              <w:rFonts w:ascii="Arial" w:hAnsi="Arial" w:cs="Arial"/>
+            </w:rPr>
             <w:instrText xml:space="preserve"> TOC \o "1-3" \h \z \u </w:instrText>
           </w:r>
           <w:r>
+            <w:rPr>
+              <w:rFonts w:ascii="Arial" w:hAnsi="Arial" w:cs="Arial"/>
+            </w:rPr>
             <w:fldChar w:fldCharType="separate"/>
           </w:r>
           <w:hyperlink w:anchor="_Toc85723173" w:history="1">
             <w:r>
               <w:rPr>
                 <w:rStyle w:val="Hiperhivatkozs"/>
+                <w:rFonts w:ascii="Arial" w:hAnsi="Arial" w:cs="Arial"/>
                 <w:noProof/>
               </w:rPr>
               <w:t>1</w:t>
             </w:r>
             <w:r>
               <w:rPr>
+                <w:rFonts w:ascii="Arial" w:hAnsi="Arial" w:cs="Arial"/>
                 <w:noProof/>
               </w:rPr>
               <w:tab/>
@@ -150,12 +228,14 @@
             <w:r>
               <w:rPr>
                 <w:rStyle w:val="Hiperhivatkozs"/>
+                <w:rFonts w:ascii="Arial" w:hAnsi="Arial" w:cs="Arial"/>
                 <w:noProof/>
               </w:rPr>
               <w:t>Bevezetés</w:t>
             </w:r>
             <w:r>
               <w:rPr>
+                <w:rFonts w:ascii="Arial" w:hAnsi="Arial" w:cs="Arial"/>
                 <w:noProof/>
                 <w:webHidden/>
               </w:rPr>
@@ -163,6 +243,7 @@
             </w:r>
             <w:r>
               <w:rPr>
+                <w:rFonts w:ascii="Arial" w:hAnsi="Arial" w:cs="Arial"/>
                 <w:noProof/>
                 <w:webHidden/>
               </w:rPr>
@@ -170,6 +251,7 @@
             </w:r>
             <w:r>
               <w:rPr>
+                <w:rFonts w:ascii="Arial" w:hAnsi="Arial" w:cs="Arial"/>
                 <w:noProof/>
                 <w:webHidden/>
               </w:rPr>
@@ -177,12 +259,14 @@
             </w:r>
             <w:r>
               <w:rPr>
-                <w:noProof/>
-                <w:webHidden/>
-              </w:rPr>
-            </w:r>
-            <w:r>
-              <w:rPr>
+                <w:rFonts w:ascii="Arial" w:hAnsi="Arial" w:cs="Arial"/>
+                <w:noProof/>
+                <w:webHidden/>
+              </w:rPr>
+            </w:r>
+            <w:r>
+              <w:rPr>
+                <w:rFonts w:ascii="Arial" w:hAnsi="Arial" w:cs="Arial"/>
                 <w:noProof/>
                 <w:webHidden/>
               </w:rPr>
@@ -190,6 +274,7 @@
             </w:r>
             <w:r>
               <w:rPr>
+                <w:rFonts w:ascii="Arial" w:hAnsi="Arial" w:cs="Arial"/>
                 <w:noProof/>
                 <w:webHidden/>
               </w:rPr>
@@ -197,6 +282,7 @@
             </w:r>
             <w:r>
               <w:rPr>
+                <w:rFonts w:ascii="Arial" w:hAnsi="Arial" w:cs="Arial"/>
                 <w:noProof/>
                 <w:webHidden/>
               </w:rPr>
@@ -212,6 +298,7 @@
               <w:tab w:val="right" w:leader="dot" w:pos="8720"/>
             </w:tabs>
             <w:rPr>
+              <w:rFonts w:ascii="Arial" w:hAnsi="Arial" w:cs="Arial"/>
               <w:noProof/>
             </w:rPr>
           </w:pPr>
@@ -219,12 +306,14 @@
             <w:r>
               <w:rPr>
                 <w:rStyle w:val="Hiperhivatkozs"/>
+                <w:rFonts w:ascii="Arial" w:hAnsi="Arial" w:cs="Arial"/>
                 <w:noProof/>
               </w:rPr>
               <w:t>1.1</w:t>
             </w:r>
             <w:r>
               <w:rPr>
+                <w:rFonts w:ascii="Arial" w:hAnsi="Arial" w:cs="Arial"/>
                 <w:noProof/>
               </w:rPr>
               <w:tab/>
@@ -232,12 +321,14 @@
             <w:r>
               <w:rPr>
                 <w:rStyle w:val="Hiperhivatkozs"/>
+                <w:rFonts w:ascii="Arial" w:hAnsi="Arial" w:cs="Arial"/>
                 <w:noProof/>
               </w:rPr>
               <w:t>Feladat leírás</w:t>
             </w:r>
             <w:r>
               <w:rPr>
+                <w:rFonts w:ascii="Arial" w:hAnsi="Arial" w:cs="Arial"/>
                 <w:noProof/>
                 <w:webHidden/>
               </w:rPr>
@@ -245,6 +336,7 @@
             </w:r>
             <w:r>
               <w:rPr>
+                <w:rFonts w:ascii="Arial" w:hAnsi="Arial" w:cs="Arial"/>
                 <w:noProof/>
                 <w:webHidden/>
               </w:rPr>
@@ -252,6 +344,7 @@
             </w:r>
             <w:r>
               <w:rPr>
+                <w:rFonts w:ascii="Arial" w:hAnsi="Arial" w:cs="Arial"/>
                 <w:noProof/>
                 <w:webHidden/>
               </w:rPr>
@@ -259,12 +352,14 @@
             </w:r>
             <w:r>
               <w:rPr>
-                <w:noProof/>
-                <w:webHidden/>
-              </w:rPr>
-            </w:r>
-            <w:r>
-              <w:rPr>
+                <w:rFonts w:ascii="Arial" w:hAnsi="Arial" w:cs="Arial"/>
+                <w:noProof/>
+                <w:webHidden/>
+              </w:rPr>
+            </w:r>
+            <w:r>
+              <w:rPr>
+                <w:rFonts w:ascii="Arial" w:hAnsi="Arial" w:cs="Arial"/>
                 <w:noProof/>
                 <w:webHidden/>
               </w:rPr>
@@ -272,6 +367,7 @@
             </w:r>
             <w:r>
               <w:rPr>
+                <w:rFonts w:ascii="Arial" w:hAnsi="Arial" w:cs="Arial"/>
                 <w:noProof/>
                 <w:webHidden/>
               </w:rPr>
@@ -279,6 +375,7 @@
             </w:r>
             <w:r>
               <w:rPr>
+                <w:rFonts w:ascii="Arial" w:hAnsi="Arial" w:cs="Arial"/>
                 <w:noProof/>
                 <w:webHidden/>
               </w:rPr>
@@ -294,6 +391,7 @@
               <w:tab w:val="right" w:leader="dot" w:pos="8720"/>
             </w:tabs>
             <w:rPr>
+              <w:rFonts w:ascii="Arial" w:hAnsi="Arial" w:cs="Arial"/>
               <w:noProof/>
             </w:rPr>
           </w:pPr>
@@ -301,12 +399,14 @@
             <w:r>
               <w:rPr>
                 <w:rStyle w:val="Hiperhivatkozs"/>
+                <w:rFonts w:ascii="Arial" w:hAnsi="Arial" w:cs="Arial"/>
                 <w:noProof/>
               </w:rPr>
               <w:t>1.2</w:t>
             </w:r>
             <w:r>
               <w:rPr>
+                <w:rFonts w:ascii="Arial" w:hAnsi="Arial" w:cs="Arial"/>
                 <w:noProof/>
               </w:rPr>
               <w:tab/>
@@ -314,12 +414,14 @@
             <w:r>
               <w:rPr>
                 <w:rStyle w:val="Hiperhivatkozs"/>
+                <w:rFonts w:ascii="Arial" w:hAnsi="Arial" w:cs="Arial"/>
                 <w:noProof/>
               </w:rPr>
               <w:t>A felhasznált ismeretek</w:t>
             </w:r>
             <w:r>
               <w:rPr>
+                <w:rFonts w:ascii="Arial" w:hAnsi="Arial" w:cs="Arial"/>
                 <w:noProof/>
                 <w:webHidden/>
               </w:rPr>
@@ -327,6 +429,7 @@
             </w:r>
             <w:r>
               <w:rPr>
+                <w:rFonts w:ascii="Arial" w:hAnsi="Arial" w:cs="Arial"/>
                 <w:noProof/>
                 <w:webHidden/>
               </w:rPr>
@@ -334,6 +437,7 @@
             </w:r>
             <w:r>
               <w:rPr>
+                <w:rFonts w:ascii="Arial" w:hAnsi="Arial" w:cs="Arial"/>
                 <w:noProof/>
                 <w:webHidden/>
               </w:rPr>
@@ -341,12 +445,14 @@
             </w:r>
             <w:r>
               <w:rPr>
-                <w:noProof/>
-                <w:webHidden/>
-              </w:rPr>
-            </w:r>
-            <w:r>
-              <w:rPr>
+                <w:rFonts w:ascii="Arial" w:hAnsi="Arial" w:cs="Arial"/>
+                <w:noProof/>
+                <w:webHidden/>
+              </w:rPr>
+            </w:r>
+            <w:r>
+              <w:rPr>
+                <w:rFonts w:ascii="Arial" w:hAnsi="Arial" w:cs="Arial"/>
                 <w:noProof/>
                 <w:webHidden/>
               </w:rPr>
@@ -354,6 +460,7 @@
             </w:r>
             <w:r>
               <w:rPr>
+                <w:rFonts w:ascii="Arial" w:hAnsi="Arial" w:cs="Arial"/>
                 <w:noProof/>
                 <w:webHidden/>
               </w:rPr>
@@ -361,6 +468,7 @@
             </w:r>
             <w:r>
               <w:rPr>
+                <w:rFonts w:ascii="Arial" w:hAnsi="Arial" w:cs="Arial"/>
                 <w:noProof/>
                 <w:webHidden/>
               </w:rPr>
@@ -376,6 +484,7 @@
               <w:tab w:val="right" w:leader="dot" w:pos="8720"/>
             </w:tabs>
             <w:rPr>
+              <w:rFonts w:ascii="Arial" w:hAnsi="Arial" w:cs="Arial"/>
               <w:noProof/>
             </w:rPr>
           </w:pPr>
@@ -383,12 +492,14 @@
             <w:r>
               <w:rPr>
                 <w:rStyle w:val="Hiperhivatkozs"/>
+                <w:rFonts w:ascii="Arial" w:hAnsi="Arial" w:cs="Arial"/>
                 <w:noProof/>
               </w:rPr>
               <w:t>1.3</w:t>
             </w:r>
             <w:r>
               <w:rPr>
+                <w:rFonts w:ascii="Arial" w:hAnsi="Arial" w:cs="Arial"/>
                 <w:noProof/>
               </w:rPr>
               <w:tab/>
@@ -396,12 +507,14 @@
             <w:r>
               <w:rPr>
                 <w:rStyle w:val="Hiperhivatkozs"/>
+                <w:rFonts w:ascii="Arial" w:hAnsi="Arial" w:cs="Arial"/>
                 <w:noProof/>
               </w:rPr>
               <w:t>A felhasznált szoftverek</w:t>
             </w:r>
             <w:r>
               <w:rPr>
+                <w:rFonts w:ascii="Arial" w:hAnsi="Arial" w:cs="Arial"/>
                 <w:noProof/>
                 <w:webHidden/>
               </w:rPr>
@@ -409,6 +522,7 @@
             </w:r>
             <w:r>
               <w:rPr>
+                <w:rFonts w:ascii="Arial" w:hAnsi="Arial" w:cs="Arial"/>
                 <w:noProof/>
                 <w:webHidden/>
               </w:rPr>
@@ -416,6 +530,7 @@
             </w:r>
             <w:r>
               <w:rPr>
+                <w:rFonts w:ascii="Arial" w:hAnsi="Arial" w:cs="Arial"/>
                 <w:noProof/>
                 <w:webHidden/>
               </w:rPr>
@@ -423,12 +538,14 @@
             </w:r>
             <w:r>
               <w:rPr>
-                <w:noProof/>
-                <w:webHidden/>
-              </w:rPr>
-            </w:r>
-            <w:r>
-              <w:rPr>
+                <w:rFonts w:ascii="Arial" w:hAnsi="Arial" w:cs="Arial"/>
+                <w:noProof/>
+                <w:webHidden/>
+              </w:rPr>
+            </w:r>
+            <w:r>
+              <w:rPr>
+                <w:rFonts w:ascii="Arial" w:hAnsi="Arial" w:cs="Arial"/>
                 <w:noProof/>
                 <w:webHidden/>
               </w:rPr>
@@ -436,6 +553,7 @@
             </w:r>
             <w:r>
               <w:rPr>
+                <w:rFonts w:ascii="Arial" w:hAnsi="Arial" w:cs="Arial"/>
                 <w:noProof/>
                 <w:webHidden/>
               </w:rPr>
@@ -443,6 +561,7 @@
             </w:r>
             <w:r>
               <w:rPr>
+                <w:rFonts w:ascii="Arial" w:hAnsi="Arial" w:cs="Arial"/>
                 <w:noProof/>
                 <w:webHidden/>
               </w:rPr>
@@ -458,6 +577,7 @@
               <w:tab w:val="right" w:leader="dot" w:pos="8720"/>
             </w:tabs>
             <w:rPr>
+              <w:rFonts w:ascii="Arial" w:hAnsi="Arial" w:cs="Arial"/>
               <w:noProof/>
             </w:rPr>
           </w:pPr>
@@ -465,12 +585,14 @@
             <w:r>
               <w:rPr>
                 <w:rStyle w:val="Hiperhivatkozs"/>
+                <w:rFonts w:ascii="Arial" w:hAnsi="Arial" w:cs="Arial"/>
                 <w:noProof/>
               </w:rPr>
               <w:t>2</w:t>
             </w:r>
             <w:r>
               <w:rPr>
+                <w:rFonts w:ascii="Arial" w:hAnsi="Arial" w:cs="Arial"/>
                 <w:noProof/>
               </w:rPr>
               <w:tab/>
@@ -478,12 +600,14 @@
             <w:r>
               <w:rPr>
                 <w:rStyle w:val="Hiperhivatkozs"/>
+                <w:rFonts w:ascii="Arial" w:hAnsi="Arial" w:cs="Arial"/>
                 <w:noProof/>
               </w:rPr>
               <w:t>Felhasználói dokumentáció</w:t>
             </w:r>
             <w:r>
               <w:rPr>
+                <w:rFonts w:ascii="Arial" w:hAnsi="Arial" w:cs="Arial"/>
                 <w:noProof/>
                 <w:webHidden/>
               </w:rPr>
@@ -491,6 +615,7 @@
             </w:r>
             <w:r>
               <w:rPr>
+                <w:rFonts w:ascii="Arial" w:hAnsi="Arial" w:cs="Arial"/>
                 <w:noProof/>
                 <w:webHidden/>
               </w:rPr>
@@ -498,6 +623,7 @@
             </w:r>
             <w:r>
               <w:rPr>
+                <w:rFonts w:ascii="Arial" w:hAnsi="Arial" w:cs="Arial"/>
                 <w:noProof/>
                 <w:webHidden/>
               </w:rPr>
@@ -505,12 +631,14 @@
             </w:r>
             <w:r>
               <w:rPr>
-                <w:noProof/>
-                <w:webHidden/>
-              </w:rPr>
-            </w:r>
-            <w:r>
-              <w:rPr>
+                <w:rFonts w:ascii="Arial" w:hAnsi="Arial" w:cs="Arial"/>
+                <w:noProof/>
+                <w:webHidden/>
+              </w:rPr>
+            </w:r>
+            <w:r>
+              <w:rPr>
+                <w:rFonts w:ascii="Arial" w:hAnsi="Arial" w:cs="Arial"/>
                 <w:noProof/>
                 <w:webHidden/>
               </w:rPr>
@@ -518,6 +646,7 @@
             </w:r>
             <w:r>
               <w:rPr>
+                <w:rFonts w:ascii="Arial" w:hAnsi="Arial" w:cs="Arial"/>
                 <w:noProof/>
                 <w:webHidden/>
               </w:rPr>
@@ -525,6 +654,7 @@
             </w:r>
             <w:r>
               <w:rPr>
+                <w:rFonts w:ascii="Arial" w:hAnsi="Arial" w:cs="Arial"/>
                 <w:noProof/>
                 <w:webHidden/>
               </w:rPr>
@@ -540,6 +670,7 @@
               <w:tab w:val="right" w:leader="dot" w:pos="8720"/>
             </w:tabs>
             <w:rPr>
+              <w:rFonts w:ascii="Arial" w:hAnsi="Arial" w:cs="Arial"/>
               <w:noProof/>
             </w:rPr>
           </w:pPr>
@@ -547,12 +678,14 @@
             <w:r>
               <w:rPr>
                 <w:rStyle w:val="Hiperhivatkozs"/>
+                <w:rFonts w:ascii="Arial" w:hAnsi="Arial" w:cs="Arial"/>
                 <w:noProof/>
               </w:rPr>
               <w:t>2.1</w:t>
             </w:r>
             <w:r>
               <w:rPr>
+                <w:rFonts w:ascii="Arial" w:hAnsi="Arial" w:cs="Arial"/>
                 <w:noProof/>
               </w:rPr>
               <w:tab/>
@@ -560,12 +693,14 @@
             <w:r>
               <w:rPr>
                 <w:rStyle w:val="Hiperhivatkozs"/>
+                <w:rFonts w:ascii="Arial" w:hAnsi="Arial" w:cs="Arial"/>
                 <w:noProof/>
               </w:rPr>
               <w:t>A program általános specifikációja</w:t>
             </w:r>
             <w:r>
               <w:rPr>
+                <w:rFonts w:ascii="Arial" w:hAnsi="Arial" w:cs="Arial"/>
                 <w:noProof/>
                 <w:webHidden/>
               </w:rPr>
@@ -573,6 +708,7 @@
             </w:r>
             <w:r>
               <w:rPr>
+                <w:rFonts w:ascii="Arial" w:hAnsi="Arial" w:cs="Arial"/>
                 <w:noProof/>
                 <w:webHidden/>
               </w:rPr>
@@ -580,6 +716,7 @@
             </w:r>
             <w:r>
               <w:rPr>
+                <w:rFonts w:ascii="Arial" w:hAnsi="Arial" w:cs="Arial"/>
                 <w:noProof/>
                 <w:webHidden/>
               </w:rPr>
@@ -587,12 +724,14 @@
             </w:r>
             <w:r>
               <w:rPr>
-                <w:noProof/>
-                <w:webHidden/>
-              </w:rPr>
-            </w:r>
-            <w:r>
-              <w:rPr>
+                <w:rFonts w:ascii="Arial" w:hAnsi="Arial" w:cs="Arial"/>
+                <w:noProof/>
+                <w:webHidden/>
+              </w:rPr>
+            </w:r>
+            <w:r>
+              <w:rPr>
+                <w:rFonts w:ascii="Arial" w:hAnsi="Arial" w:cs="Arial"/>
                 <w:noProof/>
                 <w:webHidden/>
               </w:rPr>
@@ -600,6 +739,7 @@
             </w:r>
             <w:r>
               <w:rPr>
+                <w:rFonts w:ascii="Arial" w:hAnsi="Arial" w:cs="Arial"/>
                 <w:noProof/>
                 <w:webHidden/>
               </w:rPr>
@@ -607,6 +747,7 @@
             </w:r>
             <w:r>
               <w:rPr>
+                <w:rFonts w:ascii="Arial" w:hAnsi="Arial" w:cs="Arial"/>
                 <w:noProof/>
                 <w:webHidden/>
               </w:rPr>
@@ -622,6 +763,7 @@
               <w:tab w:val="right" w:leader="dot" w:pos="8720"/>
             </w:tabs>
             <w:rPr>
+              <w:rFonts w:ascii="Arial" w:hAnsi="Arial" w:cs="Arial"/>
               <w:noProof/>
             </w:rPr>
           </w:pPr>
@@ -629,12 +771,14 @@
             <w:r>
               <w:rPr>
                 <w:rStyle w:val="Hiperhivatkozs"/>
+                <w:rFonts w:ascii="Arial" w:hAnsi="Arial" w:cs="Arial"/>
                 <w:noProof/>
               </w:rPr>
               <w:t>2.2</w:t>
             </w:r>
             <w:r>
               <w:rPr>
+                <w:rFonts w:ascii="Arial" w:hAnsi="Arial" w:cs="Arial"/>
                 <w:noProof/>
               </w:rPr>
               <w:tab/>
@@ -642,12 +786,14 @@
             <w:r>
               <w:rPr>
                 <w:rStyle w:val="Hiperhivatkozs"/>
+                <w:rFonts w:ascii="Arial" w:hAnsi="Arial" w:cs="Arial"/>
                 <w:noProof/>
               </w:rPr>
               <w:t>Rendszerkövetelmények</w:t>
             </w:r>
             <w:r>
               <w:rPr>
+                <w:rFonts w:ascii="Arial" w:hAnsi="Arial" w:cs="Arial"/>
                 <w:noProof/>
                 <w:webHidden/>
               </w:rPr>
@@ -655,6 +801,7 @@
             </w:r>
             <w:r>
               <w:rPr>
+                <w:rFonts w:ascii="Arial" w:hAnsi="Arial" w:cs="Arial"/>
                 <w:noProof/>
                 <w:webHidden/>
               </w:rPr>
@@ -662,6 +809,7 @@
             </w:r>
             <w:r>
               <w:rPr>
+                <w:rFonts w:ascii="Arial" w:hAnsi="Arial" w:cs="Arial"/>
                 <w:noProof/>
                 <w:webHidden/>
               </w:rPr>
@@ -669,12 +817,14 @@
             </w:r>
             <w:r>
               <w:rPr>
-                <w:noProof/>
-                <w:webHidden/>
-              </w:rPr>
-            </w:r>
-            <w:r>
-              <w:rPr>
+                <w:rFonts w:ascii="Arial" w:hAnsi="Arial" w:cs="Arial"/>
+                <w:noProof/>
+                <w:webHidden/>
+              </w:rPr>
+            </w:r>
+            <w:r>
+              <w:rPr>
+                <w:rFonts w:ascii="Arial" w:hAnsi="Arial" w:cs="Arial"/>
                 <w:noProof/>
                 <w:webHidden/>
               </w:rPr>
@@ -682,6 +832,7 @@
             </w:r>
             <w:r>
               <w:rPr>
+                <w:rFonts w:ascii="Arial" w:hAnsi="Arial" w:cs="Arial"/>
                 <w:noProof/>
                 <w:webHidden/>
               </w:rPr>
@@ -689,6 +840,7 @@
             </w:r>
             <w:r>
               <w:rPr>
+                <w:rFonts w:ascii="Arial" w:hAnsi="Arial" w:cs="Arial"/>
                 <w:noProof/>
                 <w:webHidden/>
               </w:rPr>
@@ -704,6 +856,7 @@
               <w:tab w:val="right" w:leader="dot" w:pos="8720"/>
             </w:tabs>
             <w:rPr>
+              <w:rFonts w:ascii="Arial" w:hAnsi="Arial" w:cs="Arial"/>
               <w:noProof/>
             </w:rPr>
           </w:pPr>
@@ -711,12 +864,14 @@
             <w:r>
               <w:rPr>
                 <w:rStyle w:val="Hiperhivatkozs"/>
+                <w:rFonts w:ascii="Arial" w:hAnsi="Arial" w:cs="Arial"/>
                 <w:noProof/>
               </w:rPr>
               <w:t>2.2.1</w:t>
             </w:r>
             <w:r>
               <w:rPr>
+                <w:rFonts w:ascii="Arial" w:hAnsi="Arial" w:cs="Arial"/>
                 <w:noProof/>
               </w:rPr>
               <w:tab/>
@@ -724,12 +879,14 @@
             <w:r>
               <w:rPr>
                 <w:rStyle w:val="Hiperhivatkozs"/>
+                <w:rFonts w:ascii="Arial" w:hAnsi="Arial" w:cs="Arial"/>
                 <w:noProof/>
               </w:rPr>
               <w:t>Hardver követelmények</w:t>
             </w:r>
             <w:r>
               <w:rPr>
+                <w:rFonts w:ascii="Arial" w:hAnsi="Arial" w:cs="Arial"/>
                 <w:noProof/>
                 <w:webHidden/>
               </w:rPr>
@@ -737,6 +894,7 @@
             </w:r>
             <w:r>
               <w:rPr>
+                <w:rFonts w:ascii="Arial" w:hAnsi="Arial" w:cs="Arial"/>
                 <w:noProof/>
                 <w:webHidden/>
               </w:rPr>
@@ -744,6 +902,7 @@
             </w:r>
             <w:r>
               <w:rPr>
+                <w:rFonts w:ascii="Arial" w:hAnsi="Arial" w:cs="Arial"/>
                 <w:noProof/>
                 <w:webHidden/>
               </w:rPr>
@@ -751,12 +910,14 @@
             </w:r>
             <w:r>
               <w:rPr>
-                <w:noProof/>
-                <w:webHidden/>
-              </w:rPr>
-            </w:r>
-            <w:r>
-              <w:rPr>
+                <w:rFonts w:ascii="Arial" w:hAnsi="Arial" w:cs="Arial"/>
+                <w:noProof/>
+                <w:webHidden/>
+              </w:rPr>
+            </w:r>
+            <w:r>
+              <w:rPr>
+                <w:rFonts w:ascii="Arial" w:hAnsi="Arial" w:cs="Arial"/>
                 <w:noProof/>
                 <w:webHidden/>
               </w:rPr>
@@ -764,6 +925,7 @@
             </w:r>
             <w:r>
               <w:rPr>
+                <w:rFonts w:ascii="Arial" w:hAnsi="Arial" w:cs="Arial"/>
                 <w:noProof/>
                 <w:webHidden/>
               </w:rPr>
@@ -771,6 +933,7 @@
             </w:r>
             <w:r>
               <w:rPr>
+                <w:rFonts w:ascii="Arial" w:hAnsi="Arial" w:cs="Arial"/>
                 <w:noProof/>
                 <w:webHidden/>
               </w:rPr>
@@ -786,6 +949,7 @@
               <w:tab w:val="right" w:leader="dot" w:pos="8720"/>
             </w:tabs>
             <w:rPr>
+              <w:rFonts w:ascii="Arial" w:hAnsi="Arial" w:cs="Arial"/>
               <w:noProof/>
             </w:rPr>
           </w:pPr>
@@ -793,12 +957,14 @@
             <w:r>
               <w:rPr>
                 <w:rStyle w:val="Hiperhivatkozs"/>
+                <w:rFonts w:ascii="Arial" w:hAnsi="Arial" w:cs="Arial"/>
                 <w:noProof/>
               </w:rPr>
               <w:t>2.2.2</w:t>
             </w:r>
             <w:r>
               <w:rPr>
+                <w:rFonts w:ascii="Arial" w:hAnsi="Arial" w:cs="Arial"/>
                 <w:noProof/>
               </w:rPr>
               <w:tab/>
@@ -806,12 +972,14 @@
             <w:r>
               <w:rPr>
                 <w:rStyle w:val="Hiperhivatkozs"/>
+                <w:rFonts w:ascii="Arial" w:hAnsi="Arial" w:cs="Arial"/>
                 <w:noProof/>
               </w:rPr>
               <w:t>Szoftver követelmények</w:t>
             </w:r>
             <w:r>
               <w:rPr>
+                <w:rFonts w:ascii="Arial" w:hAnsi="Arial" w:cs="Arial"/>
                 <w:noProof/>
                 <w:webHidden/>
               </w:rPr>
@@ -819,6 +987,7 @@
             </w:r>
             <w:r>
               <w:rPr>
+                <w:rFonts w:ascii="Arial" w:hAnsi="Arial" w:cs="Arial"/>
                 <w:noProof/>
                 <w:webHidden/>
               </w:rPr>
@@ -826,6 +995,7 @@
             </w:r>
             <w:r>
               <w:rPr>
+                <w:rFonts w:ascii="Arial" w:hAnsi="Arial" w:cs="Arial"/>
                 <w:noProof/>
                 <w:webHidden/>
               </w:rPr>
@@ -833,12 +1003,14 @@
             </w:r>
             <w:r>
               <w:rPr>
-                <w:noProof/>
-                <w:webHidden/>
-              </w:rPr>
-            </w:r>
-            <w:r>
-              <w:rPr>
+                <w:rFonts w:ascii="Arial" w:hAnsi="Arial" w:cs="Arial"/>
+                <w:noProof/>
+                <w:webHidden/>
+              </w:rPr>
+            </w:r>
+            <w:r>
+              <w:rPr>
+                <w:rFonts w:ascii="Arial" w:hAnsi="Arial" w:cs="Arial"/>
                 <w:noProof/>
                 <w:webHidden/>
               </w:rPr>
@@ -846,6 +1018,7 @@
             </w:r>
             <w:r>
               <w:rPr>
+                <w:rFonts w:ascii="Arial" w:hAnsi="Arial" w:cs="Arial"/>
                 <w:noProof/>
                 <w:webHidden/>
               </w:rPr>
@@ -853,6 +1026,7 @@
             </w:r>
             <w:r>
               <w:rPr>
+                <w:rFonts w:ascii="Arial" w:hAnsi="Arial" w:cs="Arial"/>
                 <w:noProof/>
                 <w:webHidden/>
               </w:rPr>
@@ -868,6 +1042,7 @@
               <w:tab w:val="right" w:leader="dot" w:pos="8720"/>
             </w:tabs>
             <w:rPr>
+              <w:rFonts w:ascii="Arial" w:hAnsi="Arial" w:cs="Arial"/>
               <w:noProof/>
             </w:rPr>
           </w:pPr>
@@ -875,12 +1050,14 @@
             <w:r>
               <w:rPr>
                 <w:rStyle w:val="Hiperhivatkozs"/>
+                <w:rFonts w:ascii="Arial" w:hAnsi="Arial" w:cs="Arial"/>
                 <w:noProof/>
               </w:rPr>
               <w:t>2.3</w:t>
             </w:r>
             <w:r>
               <w:rPr>
+                <w:rFonts w:ascii="Arial" w:hAnsi="Arial" w:cs="Arial"/>
                 <w:noProof/>
               </w:rPr>
               <w:tab/>
@@ -888,12 +1065,14 @@
             <w:r>
               <w:rPr>
                 <w:rStyle w:val="Hiperhivatkozs"/>
+                <w:rFonts w:ascii="Arial" w:hAnsi="Arial" w:cs="Arial"/>
                 <w:noProof/>
               </w:rPr>
               <w:t>3. A program telepítése</w:t>
             </w:r>
             <w:r>
               <w:rPr>
+                <w:rFonts w:ascii="Arial" w:hAnsi="Arial" w:cs="Arial"/>
                 <w:noProof/>
                 <w:webHidden/>
               </w:rPr>
@@ -901,6 +1080,7 @@
             </w:r>
             <w:r>
               <w:rPr>
+                <w:rFonts w:ascii="Arial" w:hAnsi="Arial" w:cs="Arial"/>
                 <w:noProof/>
                 <w:webHidden/>
               </w:rPr>
@@ -908,6 +1088,7 @@
             </w:r>
             <w:r>
               <w:rPr>
+                <w:rFonts w:ascii="Arial" w:hAnsi="Arial" w:cs="Arial"/>
                 <w:noProof/>
                 <w:webHidden/>
               </w:rPr>
@@ -915,12 +1096,14 @@
             </w:r>
             <w:r>
               <w:rPr>
-                <w:noProof/>
-                <w:webHidden/>
-              </w:rPr>
-            </w:r>
-            <w:r>
-              <w:rPr>
+                <w:rFonts w:ascii="Arial" w:hAnsi="Arial" w:cs="Arial"/>
+                <w:noProof/>
+                <w:webHidden/>
+              </w:rPr>
+            </w:r>
+            <w:r>
+              <w:rPr>
+                <w:rFonts w:ascii="Arial" w:hAnsi="Arial" w:cs="Arial"/>
                 <w:noProof/>
                 <w:webHidden/>
               </w:rPr>
@@ -928,6 +1111,7 @@
             </w:r>
             <w:r>
               <w:rPr>
+                <w:rFonts w:ascii="Arial" w:hAnsi="Arial" w:cs="Arial"/>
                 <w:noProof/>
                 <w:webHidden/>
               </w:rPr>
@@ -935,6 +1119,7 @@
             </w:r>
             <w:r>
               <w:rPr>
+                <w:rFonts w:ascii="Arial" w:hAnsi="Arial" w:cs="Arial"/>
                 <w:noProof/>
                 <w:webHidden/>
               </w:rPr>
@@ -950,6 +1135,7 @@
               <w:tab w:val="right" w:leader="dot" w:pos="8720"/>
             </w:tabs>
             <w:rPr>
+              <w:rFonts w:ascii="Arial" w:hAnsi="Arial" w:cs="Arial"/>
               <w:noProof/>
             </w:rPr>
           </w:pPr>
@@ -957,12 +1143,14 @@
             <w:r>
               <w:rPr>
                 <w:rStyle w:val="Hiperhivatkozs"/>
+                <w:rFonts w:ascii="Arial" w:hAnsi="Arial" w:cs="Arial"/>
                 <w:noProof/>
               </w:rPr>
               <w:t>2.4</w:t>
             </w:r>
             <w:r>
               <w:rPr>
+                <w:rFonts w:ascii="Arial" w:hAnsi="Arial" w:cs="Arial"/>
                 <w:noProof/>
               </w:rPr>
               <w:tab/>
@@ -970,12 +1158,14 @@
             <w:r>
               <w:rPr>
                 <w:rStyle w:val="Hiperhivatkozs"/>
+                <w:rFonts w:ascii="Arial" w:hAnsi="Arial" w:cs="Arial"/>
                 <w:noProof/>
               </w:rPr>
               <w:t>A program használatának a részletes leírása</w:t>
             </w:r>
             <w:r>
               <w:rPr>
+                <w:rFonts w:ascii="Arial" w:hAnsi="Arial" w:cs="Arial"/>
                 <w:noProof/>
                 <w:webHidden/>
               </w:rPr>
@@ -983,6 +1173,7 @@
             </w:r>
             <w:r>
               <w:rPr>
+                <w:rFonts w:ascii="Arial" w:hAnsi="Arial" w:cs="Arial"/>
                 <w:noProof/>
                 <w:webHidden/>
               </w:rPr>
@@ -990,6 +1181,7 @@
             </w:r>
             <w:r>
               <w:rPr>
+                <w:rFonts w:ascii="Arial" w:hAnsi="Arial" w:cs="Arial"/>
                 <w:noProof/>
                 <w:webHidden/>
               </w:rPr>
@@ -997,12 +1189,14 @@
             </w:r>
             <w:r>
               <w:rPr>
-                <w:noProof/>
-                <w:webHidden/>
-              </w:rPr>
-            </w:r>
-            <w:r>
-              <w:rPr>
+                <w:rFonts w:ascii="Arial" w:hAnsi="Arial" w:cs="Arial"/>
+                <w:noProof/>
+                <w:webHidden/>
+              </w:rPr>
+            </w:r>
+            <w:r>
+              <w:rPr>
+                <w:rFonts w:ascii="Arial" w:hAnsi="Arial" w:cs="Arial"/>
                 <w:noProof/>
                 <w:webHidden/>
               </w:rPr>
@@ -1010,6 +1204,7 @@
             </w:r>
             <w:r>
               <w:rPr>
+                <w:rFonts w:ascii="Arial" w:hAnsi="Arial" w:cs="Arial"/>
                 <w:noProof/>
                 <w:webHidden/>
               </w:rPr>
@@ -1017,6 +1212,7 @@
             </w:r>
             <w:r>
               <w:rPr>
+                <w:rFonts w:ascii="Arial" w:hAnsi="Arial" w:cs="Arial"/>
                 <w:noProof/>
                 <w:webHidden/>
               </w:rPr>
@@ -1032,6 +1228,7 @@
               <w:tab w:val="right" w:leader="dot" w:pos="8720"/>
             </w:tabs>
             <w:rPr>
+              <w:rFonts w:ascii="Arial" w:hAnsi="Arial" w:cs="Arial"/>
               <w:noProof/>
             </w:rPr>
           </w:pPr>
@@ -1039,12 +1236,14 @@
             <w:r>
               <w:rPr>
                 <w:rStyle w:val="Hiperhivatkozs"/>
+                <w:rFonts w:ascii="Arial" w:hAnsi="Arial" w:cs="Arial"/>
                 <w:noProof/>
               </w:rPr>
               <w:t>3</w:t>
             </w:r>
             <w:r>
               <w:rPr>
+                <w:rFonts w:ascii="Arial" w:hAnsi="Arial" w:cs="Arial"/>
                 <w:noProof/>
               </w:rPr>
               <w:tab/>
@@ -1052,12 +1251,14 @@
             <w:r>
               <w:rPr>
                 <w:rStyle w:val="Hiperhivatkozs"/>
+                <w:rFonts w:ascii="Arial" w:hAnsi="Arial" w:cs="Arial"/>
                 <w:noProof/>
               </w:rPr>
               <w:t>Fejlesztői dokumentáció</w:t>
             </w:r>
             <w:r>
               <w:rPr>
+                <w:rFonts w:ascii="Arial" w:hAnsi="Arial" w:cs="Arial"/>
                 <w:noProof/>
                 <w:webHidden/>
               </w:rPr>
@@ -1065,6 +1266,7 @@
             </w:r>
             <w:r>
               <w:rPr>
+                <w:rFonts w:ascii="Arial" w:hAnsi="Arial" w:cs="Arial"/>
                 <w:noProof/>
                 <w:webHidden/>
               </w:rPr>
@@ -1072,6 +1274,7 @@
             </w:r>
             <w:r>
               <w:rPr>
+                <w:rFonts w:ascii="Arial" w:hAnsi="Arial" w:cs="Arial"/>
                 <w:noProof/>
                 <w:webHidden/>
               </w:rPr>
@@ -1079,12 +1282,14 @@
             </w:r>
             <w:r>
               <w:rPr>
-                <w:noProof/>
-                <w:webHidden/>
-              </w:rPr>
-            </w:r>
-            <w:r>
-              <w:rPr>
+                <w:rFonts w:ascii="Arial" w:hAnsi="Arial" w:cs="Arial"/>
+                <w:noProof/>
+                <w:webHidden/>
+              </w:rPr>
+            </w:r>
+            <w:r>
+              <w:rPr>
+                <w:rFonts w:ascii="Arial" w:hAnsi="Arial" w:cs="Arial"/>
                 <w:noProof/>
                 <w:webHidden/>
               </w:rPr>
@@ -1092,6 +1297,7 @@
             </w:r>
             <w:r>
               <w:rPr>
+                <w:rFonts w:ascii="Arial" w:hAnsi="Arial" w:cs="Arial"/>
                 <w:noProof/>
                 <w:webHidden/>
               </w:rPr>
@@ -1099,6 +1305,7 @@
             </w:r>
             <w:r>
               <w:rPr>
+                <w:rFonts w:ascii="Arial" w:hAnsi="Arial" w:cs="Arial"/>
                 <w:noProof/>
                 <w:webHidden/>
               </w:rPr>
@@ -1114,6 +1321,7 @@
               <w:tab w:val="right" w:leader="dot" w:pos="8720"/>
             </w:tabs>
             <w:rPr>
+              <w:rFonts w:ascii="Arial" w:hAnsi="Arial" w:cs="Arial"/>
               <w:noProof/>
             </w:rPr>
           </w:pPr>
@@ -1121,12 +1329,14 @@
             <w:r>
               <w:rPr>
                 <w:rStyle w:val="Hiperhivatkozs"/>
+                <w:rFonts w:ascii="Arial" w:hAnsi="Arial" w:cs="Arial"/>
                 <w:noProof/>
               </w:rPr>
               <w:t>3.1</w:t>
             </w:r>
             <w:r>
               <w:rPr>
+                <w:rFonts w:ascii="Arial" w:hAnsi="Arial" w:cs="Arial"/>
                 <w:noProof/>
               </w:rPr>
               <w:tab/>
@@ -1134,12 +1344,14 @@
             <w:r>
               <w:rPr>
                 <w:rStyle w:val="Hiperhivatkozs"/>
+                <w:rFonts w:ascii="Arial" w:hAnsi="Arial" w:cs="Arial"/>
                 <w:noProof/>
               </w:rPr>
               <w:t>Az alkalmazott fejlesztői eszközök</w:t>
             </w:r>
             <w:r>
               <w:rPr>
+                <w:rFonts w:ascii="Arial" w:hAnsi="Arial" w:cs="Arial"/>
                 <w:noProof/>
                 <w:webHidden/>
               </w:rPr>
@@ -1147,6 +1359,7 @@
             </w:r>
             <w:r>
               <w:rPr>
+                <w:rFonts w:ascii="Arial" w:hAnsi="Arial" w:cs="Arial"/>
                 <w:noProof/>
                 <w:webHidden/>
               </w:rPr>
@@ -1154,6 +1367,7 @@
             </w:r>
             <w:r>
               <w:rPr>
+                <w:rFonts w:ascii="Arial" w:hAnsi="Arial" w:cs="Arial"/>
                 <w:noProof/>
                 <w:webHidden/>
               </w:rPr>
@@ -1161,12 +1375,14 @@
             </w:r>
             <w:r>
               <w:rPr>
-                <w:noProof/>
-                <w:webHidden/>
-              </w:rPr>
-            </w:r>
-            <w:r>
-              <w:rPr>
+                <w:rFonts w:ascii="Arial" w:hAnsi="Arial" w:cs="Arial"/>
+                <w:noProof/>
+                <w:webHidden/>
+              </w:rPr>
+            </w:r>
+            <w:r>
+              <w:rPr>
+                <w:rFonts w:ascii="Arial" w:hAnsi="Arial" w:cs="Arial"/>
                 <w:noProof/>
                 <w:webHidden/>
               </w:rPr>
@@ -1174,6 +1390,7 @@
             </w:r>
             <w:r>
               <w:rPr>
+                <w:rFonts w:ascii="Arial" w:hAnsi="Arial" w:cs="Arial"/>
                 <w:noProof/>
                 <w:webHidden/>
               </w:rPr>
@@ -1181,6 +1398,7 @@
             </w:r>
             <w:r>
               <w:rPr>
+                <w:rFonts w:ascii="Arial" w:hAnsi="Arial" w:cs="Arial"/>
                 <w:noProof/>
                 <w:webHidden/>
               </w:rPr>
@@ -1196,6 +1414,7 @@
               <w:tab w:val="right" w:leader="dot" w:pos="8720"/>
             </w:tabs>
             <w:rPr>
+              <w:rFonts w:ascii="Arial" w:hAnsi="Arial" w:cs="Arial"/>
               <w:noProof/>
             </w:rPr>
           </w:pPr>
@@ -1203,12 +1422,14 @@
             <w:r>
               <w:rPr>
                 <w:rStyle w:val="Hiperhivatkozs"/>
+                <w:rFonts w:ascii="Arial" w:hAnsi="Arial" w:cs="Arial"/>
                 <w:noProof/>
               </w:rPr>
               <w:t>3.2</w:t>
             </w:r>
             <w:r>
               <w:rPr>
+                <w:rFonts w:ascii="Arial" w:hAnsi="Arial" w:cs="Arial"/>
                 <w:noProof/>
               </w:rPr>
               <w:tab/>
@@ -1216,12 +1437,14 @@
             <w:r>
               <w:rPr>
                 <w:rStyle w:val="Hiperhivatkozs"/>
+                <w:rFonts w:ascii="Arial" w:hAnsi="Arial" w:cs="Arial"/>
                 <w:noProof/>
               </w:rPr>
               <w:t>Adatmodell leírása</w:t>
             </w:r>
             <w:r>
               <w:rPr>
+                <w:rFonts w:ascii="Arial" w:hAnsi="Arial" w:cs="Arial"/>
                 <w:noProof/>
                 <w:webHidden/>
               </w:rPr>
@@ -1229,6 +1452,7 @@
             </w:r>
             <w:r>
               <w:rPr>
+                <w:rFonts w:ascii="Arial" w:hAnsi="Arial" w:cs="Arial"/>
                 <w:noProof/>
                 <w:webHidden/>
               </w:rPr>
@@ -1236,6 +1460,7 @@
             </w:r>
             <w:r>
               <w:rPr>
+                <w:rFonts w:ascii="Arial" w:hAnsi="Arial" w:cs="Arial"/>
                 <w:noProof/>
                 <w:webHidden/>
               </w:rPr>
@@ -1243,12 +1468,14 @@
             </w:r>
             <w:r>
               <w:rPr>
-                <w:noProof/>
-                <w:webHidden/>
-              </w:rPr>
-            </w:r>
-            <w:r>
-              <w:rPr>
+                <w:rFonts w:ascii="Arial" w:hAnsi="Arial" w:cs="Arial"/>
+                <w:noProof/>
+                <w:webHidden/>
+              </w:rPr>
+            </w:r>
+            <w:r>
+              <w:rPr>
+                <w:rFonts w:ascii="Arial" w:hAnsi="Arial" w:cs="Arial"/>
                 <w:noProof/>
                 <w:webHidden/>
               </w:rPr>
@@ -1256,6 +1483,7 @@
             </w:r>
             <w:r>
               <w:rPr>
+                <w:rFonts w:ascii="Arial" w:hAnsi="Arial" w:cs="Arial"/>
                 <w:noProof/>
                 <w:webHidden/>
               </w:rPr>
@@ -1263,6 +1491,7 @@
             </w:r>
             <w:r>
               <w:rPr>
+                <w:rFonts w:ascii="Arial" w:hAnsi="Arial" w:cs="Arial"/>
                 <w:noProof/>
                 <w:webHidden/>
               </w:rPr>
@@ -1278,6 +1507,7 @@
               <w:tab w:val="right" w:leader="dot" w:pos="8720"/>
             </w:tabs>
             <w:rPr>
+              <w:rFonts w:ascii="Arial" w:hAnsi="Arial" w:cs="Arial"/>
               <w:noProof/>
             </w:rPr>
           </w:pPr>
@@ -1285,12 +1515,14 @@
             <w:r>
               <w:rPr>
                 <w:rStyle w:val="Hiperhivatkozs"/>
+                <w:rFonts w:ascii="Arial" w:hAnsi="Arial" w:cs="Arial"/>
                 <w:noProof/>
               </w:rPr>
               <w:t>3.3</w:t>
             </w:r>
             <w:r>
               <w:rPr>
+                <w:rFonts w:ascii="Arial" w:hAnsi="Arial" w:cs="Arial"/>
                 <w:noProof/>
               </w:rPr>
               <w:tab/>
@@ -1298,12 +1530,14 @@
             <w:r>
               <w:rPr>
                 <w:rStyle w:val="Hiperhivatkozs"/>
+                <w:rFonts w:ascii="Arial" w:hAnsi="Arial" w:cs="Arial"/>
                 <w:noProof/>
               </w:rPr>
               <w:t>Részletes feladatspecifikáció, algoritmusok</w:t>
             </w:r>
             <w:r>
               <w:rPr>
+                <w:rFonts w:ascii="Arial" w:hAnsi="Arial" w:cs="Arial"/>
                 <w:noProof/>
                 <w:webHidden/>
               </w:rPr>
@@ -1311,6 +1545,7 @@
             </w:r>
             <w:r>
               <w:rPr>
+                <w:rFonts w:ascii="Arial" w:hAnsi="Arial" w:cs="Arial"/>
                 <w:noProof/>
                 <w:webHidden/>
               </w:rPr>
@@ -1318,6 +1553,7 @@
             </w:r>
             <w:r>
               <w:rPr>
+                <w:rFonts w:ascii="Arial" w:hAnsi="Arial" w:cs="Arial"/>
                 <w:noProof/>
                 <w:webHidden/>
               </w:rPr>
@@ -1325,12 +1561,14 @@
             </w:r>
             <w:r>
               <w:rPr>
-                <w:noProof/>
-                <w:webHidden/>
-              </w:rPr>
-            </w:r>
-            <w:r>
-              <w:rPr>
+                <w:rFonts w:ascii="Arial" w:hAnsi="Arial" w:cs="Arial"/>
+                <w:noProof/>
+                <w:webHidden/>
+              </w:rPr>
+            </w:r>
+            <w:r>
+              <w:rPr>
+                <w:rFonts w:ascii="Arial" w:hAnsi="Arial" w:cs="Arial"/>
                 <w:noProof/>
                 <w:webHidden/>
               </w:rPr>
@@ -1338,6 +1576,7 @@
             </w:r>
             <w:r>
               <w:rPr>
+                <w:rFonts w:ascii="Arial" w:hAnsi="Arial" w:cs="Arial"/>
                 <w:noProof/>
                 <w:webHidden/>
               </w:rPr>
@@ -1345,6 +1584,7 @@
             </w:r>
             <w:r>
               <w:rPr>
+                <w:rFonts w:ascii="Arial" w:hAnsi="Arial" w:cs="Arial"/>
                 <w:noProof/>
                 <w:webHidden/>
               </w:rPr>
@@ -1360,6 +1600,7 @@
               <w:tab w:val="right" w:leader="dot" w:pos="8720"/>
             </w:tabs>
             <w:rPr>
+              <w:rFonts w:ascii="Arial" w:hAnsi="Arial" w:cs="Arial"/>
               <w:noProof/>
             </w:rPr>
           </w:pPr>
@@ -1367,12 +1608,14 @@
             <w:r>
               <w:rPr>
                 <w:rStyle w:val="Hiperhivatkozs"/>
+                <w:rFonts w:ascii="Arial" w:hAnsi="Arial" w:cs="Arial"/>
                 <w:noProof/>
               </w:rPr>
               <w:t>3.4</w:t>
             </w:r>
             <w:r>
               <w:rPr>
+                <w:rFonts w:ascii="Arial" w:hAnsi="Arial" w:cs="Arial"/>
                 <w:noProof/>
               </w:rPr>
               <w:tab/>
@@ -1380,12 +1623,14 @@
             <w:r>
               <w:rPr>
                 <w:rStyle w:val="Hiperhivatkozs"/>
+                <w:rFonts w:ascii="Arial" w:hAnsi="Arial" w:cs="Arial"/>
                 <w:noProof/>
               </w:rPr>
               <w:t>Tesztelési dokumentáció</w:t>
             </w:r>
             <w:r>
               <w:rPr>
+                <w:rFonts w:ascii="Arial" w:hAnsi="Arial" w:cs="Arial"/>
                 <w:noProof/>
                 <w:webHidden/>
               </w:rPr>
@@ -1393,6 +1638,7 @@
             </w:r>
             <w:r>
               <w:rPr>
+                <w:rFonts w:ascii="Arial" w:hAnsi="Arial" w:cs="Arial"/>
                 <w:noProof/>
                 <w:webHidden/>
               </w:rPr>
@@ -1400,6 +1646,7 @@
             </w:r>
             <w:r>
               <w:rPr>
+                <w:rFonts w:ascii="Arial" w:hAnsi="Arial" w:cs="Arial"/>
                 <w:noProof/>
                 <w:webHidden/>
               </w:rPr>
@@ -1407,12 +1654,14 @@
             </w:r>
             <w:r>
               <w:rPr>
-                <w:noProof/>
-                <w:webHidden/>
-              </w:rPr>
-            </w:r>
-            <w:r>
-              <w:rPr>
+                <w:rFonts w:ascii="Arial" w:hAnsi="Arial" w:cs="Arial"/>
+                <w:noProof/>
+                <w:webHidden/>
+              </w:rPr>
+            </w:r>
+            <w:r>
+              <w:rPr>
+                <w:rFonts w:ascii="Arial" w:hAnsi="Arial" w:cs="Arial"/>
                 <w:noProof/>
                 <w:webHidden/>
               </w:rPr>
@@ -1420,6 +1669,7 @@
             </w:r>
             <w:r>
               <w:rPr>
+                <w:rFonts w:ascii="Arial" w:hAnsi="Arial" w:cs="Arial"/>
                 <w:noProof/>
                 <w:webHidden/>
               </w:rPr>
@@ -1427,6 +1677,7 @@
             </w:r>
             <w:r>
               <w:rPr>
+                <w:rFonts w:ascii="Arial" w:hAnsi="Arial" w:cs="Arial"/>
                 <w:noProof/>
                 <w:webHidden/>
               </w:rPr>
@@ -1442,6 +1693,7 @@
               <w:tab w:val="right" w:leader="dot" w:pos="8720"/>
             </w:tabs>
             <w:rPr>
+              <w:rFonts w:ascii="Arial" w:hAnsi="Arial" w:cs="Arial"/>
               <w:noProof/>
             </w:rPr>
           </w:pPr>
@@ -1449,12 +1701,14 @@
             <w:r>
               <w:rPr>
                 <w:rStyle w:val="Hiperhivatkozs"/>
+                <w:rFonts w:ascii="Arial" w:hAnsi="Arial" w:cs="Arial"/>
                 <w:noProof/>
               </w:rPr>
               <w:t>4</w:t>
             </w:r>
             <w:r>
               <w:rPr>
+                <w:rFonts w:ascii="Arial" w:hAnsi="Arial" w:cs="Arial"/>
                 <w:noProof/>
               </w:rPr>
               <w:tab/>
@@ -1462,12 +1716,14 @@
             <w:r>
               <w:rPr>
                 <w:rStyle w:val="Hiperhivatkozs"/>
+                <w:rFonts w:ascii="Arial" w:hAnsi="Arial" w:cs="Arial"/>
                 <w:noProof/>
               </w:rPr>
               <w:t>Összefoglalás</w:t>
             </w:r>
             <w:r>
               <w:rPr>
+                <w:rFonts w:ascii="Arial" w:hAnsi="Arial" w:cs="Arial"/>
                 <w:noProof/>
                 <w:webHidden/>
               </w:rPr>
@@ -1475,6 +1731,7 @@
             </w:r>
             <w:r>
               <w:rPr>
+                <w:rFonts w:ascii="Arial" w:hAnsi="Arial" w:cs="Arial"/>
                 <w:noProof/>
                 <w:webHidden/>
               </w:rPr>
@@ -1482,6 +1739,7 @@
             </w:r>
             <w:r>
               <w:rPr>
+                <w:rFonts w:ascii="Arial" w:hAnsi="Arial" w:cs="Arial"/>
                 <w:noProof/>
                 <w:webHidden/>
               </w:rPr>
@@ -1489,12 +1747,14 @@
             </w:r>
             <w:r>
               <w:rPr>
-                <w:noProof/>
-                <w:webHidden/>
-              </w:rPr>
-            </w:r>
-            <w:r>
-              <w:rPr>
+                <w:rFonts w:ascii="Arial" w:hAnsi="Arial" w:cs="Arial"/>
+                <w:noProof/>
+                <w:webHidden/>
+              </w:rPr>
+            </w:r>
+            <w:r>
+              <w:rPr>
+                <w:rFonts w:ascii="Arial" w:hAnsi="Arial" w:cs="Arial"/>
                 <w:noProof/>
                 <w:webHidden/>
               </w:rPr>
@@ -1502,6 +1762,7 @@
             </w:r>
             <w:r>
               <w:rPr>
+                <w:rFonts w:ascii="Arial" w:hAnsi="Arial" w:cs="Arial"/>
                 <w:noProof/>
                 <w:webHidden/>
               </w:rPr>
@@ -1509,6 +1770,7 @@
             </w:r>
             <w:r>
               <w:rPr>
+                <w:rFonts w:ascii="Arial" w:hAnsi="Arial" w:cs="Arial"/>
                 <w:noProof/>
                 <w:webHidden/>
               </w:rPr>
@@ -1524,6 +1786,7 @@
               <w:tab w:val="right" w:leader="dot" w:pos="8720"/>
             </w:tabs>
             <w:rPr>
+              <w:rFonts w:ascii="Arial" w:hAnsi="Arial" w:cs="Arial"/>
               <w:noProof/>
             </w:rPr>
           </w:pPr>
@@ -1531,12 +1794,14 @@
             <w:r>
               <w:rPr>
                 <w:rStyle w:val="Hiperhivatkozs"/>
+                <w:rFonts w:ascii="Arial" w:hAnsi="Arial" w:cs="Arial"/>
                 <w:noProof/>
               </w:rPr>
               <w:t>4.1</w:t>
             </w:r>
             <w:r>
               <w:rPr>
+                <w:rFonts w:ascii="Arial" w:hAnsi="Arial" w:cs="Arial"/>
                 <w:noProof/>
               </w:rPr>
               <w:tab/>
@@ -1544,12 +1809,14 @@
             <w:r>
               <w:rPr>
                 <w:rStyle w:val="Hiperhivatkozs"/>
+                <w:rFonts w:ascii="Arial" w:hAnsi="Arial" w:cs="Arial"/>
                 <w:noProof/>
               </w:rPr>
               <w:t>Önértékelés</w:t>
             </w:r>
             <w:r>
               <w:rPr>
+                <w:rFonts w:ascii="Arial" w:hAnsi="Arial" w:cs="Arial"/>
                 <w:noProof/>
                 <w:webHidden/>
               </w:rPr>
@@ -1557,6 +1824,7 @@
             </w:r>
             <w:r>
               <w:rPr>
+                <w:rFonts w:ascii="Arial" w:hAnsi="Arial" w:cs="Arial"/>
                 <w:noProof/>
                 <w:webHidden/>
               </w:rPr>
@@ -1564,6 +1832,7 @@
             </w:r>
             <w:r>
               <w:rPr>
+                <w:rFonts w:ascii="Arial" w:hAnsi="Arial" w:cs="Arial"/>
                 <w:noProof/>
                 <w:webHidden/>
               </w:rPr>
@@ -1571,12 +1840,14 @@
             </w:r>
             <w:r>
               <w:rPr>
-                <w:noProof/>
-                <w:webHidden/>
-              </w:rPr>
-            </w:r>
-            <w:r>
-              <w:rPr>
+                <w:rFonts w:ascii="Arial" w:hAnsi="Arial" w:cs="Arial"/>
+                <w:noProof/>
+                <w:webHidden/>
+              </w:rPr>
+            </w:r>
+            <w:r>
+              <w:rPr>
+                <w:rFonts w:ascii="Arial" w:hAnsi="Arial" w:cs="Arial"/>
                 <w:noProof/>
                 <w:webHidden/>
               </w:rPr>
@@ -1584,6 +1855,7 @@
             </w:r>
             <w:r>
               <w:rPr>
+                <w:rFonts w:ascii="Arial" w:hAnsi="Arial" w:cs="Arial"/>
                 <w:noProof/>
                 <w:webHidden/>
               </w:rPr>
@@ -1591,6 +1863,7 @@
             </w:r>
             <w:r>
               <w:rPr>
+                <w:rFonts w:ascii="Arial" w:hAnsi="Arial" w:cs="Arial"/>
                 <w:noProof/>
                 <w:webHidden/>
               </w:rPr>
@@ -1606,6 +1879,7 @@
               <w:tab w:val="right" w:leader="dot" w:pos="8720"/>
             </w:tabs>
             <w:rPr>
+              <w:rFonts w:ascii="Arial" w:hAnsi="Arial" w:cs="Arial"/>
               <w:noProof/>
             </w:rPr>
           </w:pPr>
@@ -1613,12 +1887,14 @@
             <w:r>
               <w:rPr>
                 <w:rStyle w:val="Hiperhivatkozs"/>
+                <w:rFonts w:ascii="Arial" w:hAnsi="Arial" w:cs="Arial"/>
                 <w:noProof/>
               </w:rPr>
               <w:t>4.2</w:t>
             </w:r>
             <w:r>
               <w:rPr>
+                <w:rFonts w:ascii="Arial" w:hAnsi="Arial" w:cs="Arial"/>
                 <w:noProof/>
               </w:rPr>
               <w:tab/>
@@ -1626,12 +1902,14 @@
             <w:r>
               <w:rPr>
                 <w:rStyle w:val="Hiperhivatkozs"/>
+                <w:rFonts w:ascii="Arial" w:hAnsi="Arial" w:cs="Arial"/>
                 <w:noProof/>
               </w:rPr>
               <w:t>Továbbfejlesztési lehetőségek</w:t>
             </w:r>
             <w:r>
               <w:rPr>
+                <w:rFonts w:ascii="Arial" w:hAnsi="Arial" w:cs="Arial"/>
                 <w:noProof/>
                 <w:webHidden/>
               </w:rPr>
@@ -1639,6 +1917,7 @@
             </w:r>
             <w:r>
               <w:rPr>
+                <w:rFonts w:ascii="Arial" w:hAnsi="Arial" w:cs="Arial"/>
                 <w:noProof/>
                 <w:webHidden/>
               </w:rPr>
@@ -1646,6 +1925,7 @@
             </w:r>
             <w:r>
               <w:rPr>
+                <w:rFonts w:ascii="Arial" w:hAnsi="Arial" w:cs="Arial"/>
                 <w:noProof/>
                 <w:webHidden/>
               </w:rPr>
@@ -1653,12 +1933,14 @@
             </w:r>
             <w:r>
               <w:rPr>
-                <w:noProof/>
-                <w:webHidden/>
-              </w:rPr>
-            </w:r>
-            <w:r>
-              <w:rPr>
+                <w:rFonts w:ascii="Arial" w:hAnsi="Arial" w:cs="Arial"/>
+                <w:noProof/>
+                <w:webHidden/>
+              </w:rPr>
+            </w:r>
+            <w:r>
+              <w:rPr>
+                <w:rFonts w:ascii="Arial" w:hAnsi="Arial" w:cs="Arial"/>
                 <w:noProof/>
                 <w:webHidden/>
               </w:rPr>
@@ -1666,6 +1948,7 @@
             </w:r>
             <w:r>
               <w:rPr>
+                <w:rFonts w:ascii="Arial" w:hAnsi="Arial" w:cs="Arial"/>
                 <w:noProof/>
                 <w:webHidden/>
               </w:rPr>
@@ -1673,6 +1956,7 @@
             </w:r>
             <w:r>
               <w:rPr>
+                <w:rFonts w:ascii="Arial" w:hAnsi="Arial" w:cs="Arial"/>
                 <w:noProof/>
                 <w:webHidden/>
               </w:rPr>
@@ -1688,6 +1972,7 @@
               <w:tab w:val="right" w:leader="dot" w:pos="8720"/>
             </w:tabs>
             <w:rPr>
+              <w:rFonts w:ascii="Arial" w:hAnsi="Arial" w:cs="Arial"/>
               <w:noProof/>
             </w:rPr>
           </w:pPr>
@@ -1695,12 +1980,14 @@
             <w:r>
               <w:rPr>
                 <w:rStyle w:val="Hiperhivatkozs"/>
+                <w:rFonts w:ascii="Arial" w:hAnsi="Arial" w:cs="Arial"/>
                 <w:noProof/>
               </w:rPr>
               <w:t>5</w:t>
             </w:r>
             <w:r>
               <w:rPr>
+                <w:rFonts w:ascii="Arial" w:hAnsi="Arial" w:cs="Arial"/>
                 <w:noProof/>
               </w:rPr>
               <w:tab/>
@@ -1708,12 +1995,14 @@
             <w:r>
               <w:rPr>
                 <w:rStyle w:val="Hiperhivatkozs"/>
+                <w:rFonts w:ascii="Arial" w:hAnsi="Arial" w:cs="Arial"/>
                 <w:noProof/>
               </w:rPr>
               <w:t>Felhasznált irodalom</w:t>
             </w:r>
             <w:r>
               <w:rPr>
+                <w:rFonts w:ascii="Arial" w:hAnsi="Arial" w:cs="Arial"/>
                 <w:noProof/>
                 <w:webHidden/>
               </w:rPr>
@@ -1721,6 +2010,7 @@
             </w:r>
             <w:r>
               <w:rPr>
+                <w:rFonts w:ascii="Arial" w:hAnsi="Arial" w:cs="Arial"/>
                 <w:noProof/>
                 <w:webHidden/>
               </w:rPr>
@@ -1728,6 +2018,7 @@
             </w:r>
             <w:r>
               <w:rPr>
+                <w:rFonts w:ascii="Arial" w:hAnsi="Arial" w:cs="Arial"/>
                 <w:noProof/>
                 <w:webHidden/>
               </w:rPr>
@@ -1735,12 +2026,14 @@
             </w:r>
             <w:r>
               <w:rPr>
-                <w:noProof/>
-                <w:webHidden/>
-              </w:rPr>
-            </w:r>
-            <w:r>
-              <w:rPr>
+                <w:rFonts w:ascii="Arial" w:hAnsi="Arial" w:cs="Arial"/>
+                <w:noProof/>
+                <w:webHidden/>
+              </w:rPr>
+            </w:r>
+            <w:r>
+              <w:rPr>
+                <w:rFonts w:ascii="Arial" w:hAnsi="Arial" w:cs="Arial"/>
                 <w:noProof/>
                 <w:webHidden/>
               </w:rPr>
@@ -1748,6 +2041,7 @@
             </w:r>
             <w:r>
               <w:rPr>
+                <w:rFonts w:ascii="Arial" w:hAnsi="Arial" w:cs="Arial"/>
                 <w:noProof/>
                 <w:webHidden/>
               </w:rPr>
@@ -1755,6 +2049,7 @@
             </w:r>
             <w:r>
               <w:rPr>
+                <w:rFonts w:ascii="Arial" w:hAnsi="Arial" w:cs="Arial"/>
                 <w:noProof/>
                 <w:webHidden/>
               </w:rPr>
@@ -1770,6 +2065,7 @@
               <w:tab w:val="right" w:leader="dot" w:pos="8720"/>
             </w:tabs>
             <w:rPr>
+              <w:rFonts w:ascii="Arial" w:hAnsi="Arial" w:cs="Arial"/>
               <w:noProof/>
             </w:rPr>
           </w:pPr>
@@ -1777,12 +2073,14 @@
             <w:r>
               <w:rPr>
                 <w:rStyle w:val="Hiperhivatkozs"/>
+                <w:rFonts w:ascii="Arial" w:hAnsi="Arial" w:cs="Arial"/>
                 <w:noProof/>
               </w:rPr>
               <w:t>6</w:t>
             </w:r>
             <w:r>
               <w:rPr>
+                <w:rFonts w:ascii="Arial" w:hAnsi="Arial" w:cs="Arial"/>
                 <w:noProof/>
               </w:rPr>
               <w:tab/>
@@ -1790,12 +2088,14 @@
             <w:r>
               <w:rPr>
                 <w:rStyle w:val="Hiperhivatkozs"/>
+                <w:rFonts w:ascii="Arial" w:hAnsi="Arial" w:cs="Arial"/>
                 <w:noProof/>
               </w:rPr>
               <w:t>Ábrajegyzék</w:t>
             </w:r>
             <w:r>
               <w:rPr>
+                <w:rFonts w:ascii="Arial" w:hAnsi="Arial" w:cs="Arial"/>
                 <w:noProof/>
                 <w:webHidden/>
               </w:rPr>
@@ -1803,6 +2103,7 @@
             </w:r>
             <w:r>
               <w:rPr>
+                <w:rFonts w:ascii="Arial" w:hAnsi="Arial" w:cs="Arial"/>
                 <w:noProof/>
                 <w:webHidden/>
               </w:rPr>
@@ -1810,6 +2111,7 @@
             </w:r>
             <w:r>
               <w:rPr>
+                <w:rFonts w:ascii="Arial" w:hAnsi="Arial" w:cs="Arial"/>
                 <w:noProof/>
                 <w:webHidden/>
               </w:rPr>
@@ -1817,12 +2119,14 @@
             </w:r>
             <w:r>
               <w:rPr>
-                <w:noProof/>
-                <w:webHidden/>
-              </w:rPr>
-            </w:r>
-            <w:r>
-              <w:rPr>
+                <w:rFonts w:ascii="Arial" w:hAnsi="Arial" w:cs="Arial"/>
+                <w:noProof/>
+                <w:webHidden/>
+              </w:rPr>
+            </w:r>
+            <w:r>
+              <w:rPr>
+                <w:rFonts w:ascii="Arial" w:hAnsi="Arial" w:cs="Arial"/>
                 <w:noProof/>
                 <w:webHidden/>
               </w:rPr>
@@ -1830,6 +2134,7 @@
             </w:r>
             <w:r>
               <w:rPr>
+                <w:rFonts w:ascii="Arial" w:hAnsi="Arial" w:cs="Arial"/>
                 <w:noProof/>
                 <w:webHidden/>
               </w:rPr>
@@ -1837,6 +2142,7 @@
             </w:r>
             <w:r>
               <w:rPr>
+                <w:rFonts w:ascii="Arial" w:hAnsi="Arial" w:cs="Arial"/>
                 <w:noProof/>
                 <w:webHidden/>
               </w:rPr>
@@ -1845,8 +2151,14 @@
           </w:hyperlink>
         </w:p>
         <w:p>
+          <w:pPr>
+            <w:rPr>
+              <w:rFonts w:ascii="Arial" w:hAnsi="Arial" w:cs="Arial"/>
+            </w:rPr>
+          </w:pPr>
           <w:r>
             <w:rPr>
+              <w:rFonts w:ascii="Arial" w:hAnsi="Arial" w:cs="Arial"/>
               <w:b/>
               <w:bCs/>
             </w:rPr>
@@ -1858,15 +2170,24 @@
     <w:p>
       <w:pPr>
         <w:ind w:firstLine="0"/>
+        <w:rPr>
+          <w:rFonts w:ascii="Arial" w:hAnsi="Arial" w:cs="Arial"/>
+        </w:rPr>
       </w:pPr>
     </w:p>
     <w:p>
       <w:pPr>
         <w:pStyle w:val="Cmsor1"/>
+        <w:rPr>
+          <w:rFonts w:ascii="Arial" w:hAnsi="Arial" w:cs="Arial"/>
+        </w:rPr>
       </w:pPr>
       <w:bookmarkStart w:id="0" w:name="_Toc473730742"/>
       <w:bookmarkStart w:id="1" w:name="_Toc85723173"/>
       <w:r>
+        <w:rPr>
+          <w:rFonts w:ascii="Arial" w:hAnsi="Arial" w:cs="Arial"/>
+        </w:rPr>
         <w:lastRenderedPageBreak/>
         <w:t>Bevezetés</w:t>
       </w:r>
@@ -1876,10 +2197,16 @@
     <w:p>
       <w:pPr>
         <w:pStyle w:val="Cmsor2"/>
+        <w:rPr>
+          <w:rFonts w:ascii="Arial" w:hAnsi="Arial" w:cs="Arial"/>
+        </w:rPr>
       </w:pPr>
       <w:bookmarkStart w:id="2" w:name="_Toc473730743"/>
       <w:bookmarkStart w:id="3" w:name="_Toc85723174"/>
       <w:r>
+        <w:rPr>
+          <w:rFonts w:ascii="Arial" w:hAnsi="Arial" w:cs="Arial"/>
+        </w:rPr>
         <w:t>Feladat leírás</w:t>
       </w:r>
       <w:bookmarkEnd w:id="2"/>
@@ -1890,10 +2217,16 @@
         <w:pStyle w:val="NormlWeb"/>
         <w:spacing w:after="120" w:afterAutospacing="0"/>
         <w:jc w:val="both"/>
+        <w:rPr>
+          <w:rFonts w:ascii="Arial" w:hAnsi="Arial" w:cs="Arial"/>
+        </w:rPr>
       </w:pPr>
       <w:bookmarkStart w:id="4" w:name="_Toc473730745"/>
       <w:bookmarkStart w:id="5" w:name="_Toc85723175"/>
       <w:r>
+        <w:rPr>
+          <w:rFonts w:ascii="Arial" w:hAnsi="Arial" w:cs="Arial"/>
+        </w:rPr>
         <w:t>Projektünk célja egy webshop létrehozása, melyen a felhasználók számítógép alkatrészeket, különböző hardware elemeket tudnak vásárolni.</w:t>
       </w:r>
     </w:p>
@@ -1902,14 +2235,26 @@
         <w:pStyle w:val="NormlWeb"/>
         <w:spacing w:after="120" w:afterAutospacing="0"/>
         <w:jc w:val="both"/>
-      </w:pPr>
-      <w:r>
+        <w:rPr>
+          <w:rFonts w:ascii="Arial" w:hAnsi="Arial" w:cs="Arial"/>
+        </w:rPr>
+      </w:pPr>
+      <w:r>
+        <w:rPr>
+          <w:rFonts w:ascii="Arial" w:hAnsi="Arial" w:cs="Arial"/>
+        </w:rPr>
         <w:t xml:space="preserve">Weboldalunk egyedi tulajdonsága, hogy licitálási funkcióval is rendelkezik. Ezen a felületen olyan termékek kapnak helyet, amelyek forgalmazását és vagy gyártását már beszüntették. A termékek állapota ettől függetlenül lehet még gyári, eredeti bontatlan vagy használt, másod kézből való.  A funkció lehetőséget biztosít a felhasználók számára, hogy ezen a hardware elemeket akár kedvezőbb áron szerezzék be. Továbbá a ritka, gyűjtők számára értékes alkatrészeket is ennek a funkciónak </w:t>
       </w:r>
       <w:r>
+        <w:rPr>
+          <w:rFonts w:ascii="Arial" w:hAnsi="Arial" w:cs="Arial"/>
+        </w:rPr>
         <w:t>az</w:t>
       </w:r>
       <w:r>
+        <w:rPr>
+          <w:rFonts w:ascii="Arial" w:hAnsi="Arial" w:cs="Arial"/>
+        </w:rPr>
         <w:t xml:space="preserve"> alkalmazásával szeretnénk értékesíteni.</w:t>
       </w:r>
     </w:p>
@@ -1917,13 +2262,22 @@
       <w:pPr>
         <w:pStyle w:val="NormlWeb"/>
         <w:spacing w:after="120" w:afterAutospacing="0"/>
+        <w:rPr>
+          <w:rFonts w:ascii="Arial" w:hAnsi="Arial" w:cs="Arial"/>
+        </w:rPr>
       </w:pPr>
     </w:p>
     <w:p>
       <w:pPr>
         <w:pStyle w:val="Cmsor2"/>
-      </w:pPr>
-      <w:r>
+        <w:rPr>
+          <w:rFonts w:ascii="Arial" w:hAnsi="Arial" w:cs="Arial"/>
+        </w:rPr>
+      </w:pPr>
+      <w:r>
+        <w:rPr>
+          <w:rFonts w:ascii="Arial" w:hAnsi="Arial" w:cs="Arial"/>
+        </w:rPr>
         <w:t>A felhasznált ismeretek</w:t>
       </w:r>
       <w:bookmarkEnd w:id="4"/>
@@ -1932,30 +2286,52 @@
     <w:p>
       <w:pPr>
         <w:ind w:firstLine="0"/>
-      </w:pPr>
-      <w:r>
+        <w:rPr>
+          <w:rFonts w:ascii="Arial" w:hAnsi="Arial" w:cs="Arial"/>
+        </w:rPr>
+      </w:pPr>
+      <w:r>
+        <w:rPr>
+          <w:rFonts w:ascii="Arial" w:hAnsi="Arial" w:cs="Arial"/>
+        </w:rPr>
         <w:t>A webolda</w:t>
       </w:r>
       <w:r>
+        <w:rPr>
+          <w:rFonts w:ascii="Arial" w:hAnsi="Arial" w:cs="Arial"/>
+        </w:rPr>
         <w:t xml:space="preserve">l formázását és a </w:t>
       </w:r>
       <w:r>
+        <w:rPr>
+          <w:rFonts w:ascii="Arial" w:hAnsi="Arial" w:cs="Arial"/>
+        </w:rPr>
         <w:t>reszponzívatokat</w:t>
       </w:r>
       <w:r>
+        <w:rPr>
+          <w:rFonts w:ascii="Arial" w:hAnsi="Arial" w:cs="Arial"/>
+        </w:rPr>
         <w:t xml:space="preserve"> elősegítő funkciót a </w:t>
       </w:r>
       <w:proofErr w:type="spellStart"/>
       <w:r>
+        <w:rPr>
+          <w:rFonts w:ascii="Arial" w:hAnsi="Arial" w:cs="Arial"/>
+        </w:rPr>
         <w:t>Tailwind</w:t>
       </w:r>
       <w:proofErr w:type="spellEnd"/>
       <w:r>
+        <w:rPr>
+          <w:rFonts w:ascii="Arial" w:hAnsi="Arial" w:cs="Arial"/>
+        </w:rPr>
         <w:t xml:space="preserve"> CSS segítségével hoztuk létre.</w:t>
       </w:r>
       <w:r>
         <w:rPr>
           <w:rStyle w:val="Lbjegyzet-hivatkozs"/>
+          <w:rFonts w:ascii="Arial" w:hAnsi="Arial" w:cs="Arial"/>
         </w:rPr>
         <w:footnoteReference w:id="1"/>
       </w:r>
@@ -1963,43 +2339,69 @@
     <w:p>
       <w:pPr>
         <w:ind w:firstLine="0"/>
-      </w:pPr>
-      <w:r>
+        <w:rPr>
+          <w:rFonts w:ascii="Arial" w:hAnsi="Arial" w:cs="Arial"/>
+        </w:rPr>
+      </w:pPr>
+      <w:r>
+        <w:rPr>
+          <w:rFonts w:ascii="Arial" w:hAnsi="Arial" w:cs="Arial"/>
+        </w:rPr>
         <w:t xml:space="preserve">Keretrendszerként a </w:t>
       </w:r>
       <w:r>
+        <w:rPr>
+          <w:rFonts w:ascii="Arial" w:hAnsi="Arial" w:cs="Arial"/>
+        </w:rPr>
         <w:t>JavaScripthez</w:t>
       </w:r>
       <w:r>
+        <w:rPr>
+          <w:rFonts w:ascii="Arial" w:hAnsi="Arial" w:cs="Arial"/>
+        </w:rPr>
         <w:t xml:space="preserve"> Next.JS-t használtuk.</w:t>
       </w:r>
       <w:r>
         <w:rPr>
           <w:rStyle w:val="Lbjegyzet-hivatkozs"/>
+          <w:rFonts w:ascii="Arial" w:hAnsi="Arial" w:cs="Arial"/>
         </w:rPr>
         <w:footnoteReference w:id="2"/>
       </w:r>
       <w:r>
+        <w:rPr>
+          <w:rFonts w:ascii="Arial" w:hAnsi="Arial" w:cs="Arial"/>
+        </w:rPr>
         <w:t xml:space="preserve"> </w:t>
       </w:r>
     </w:p>
     <w:p>
       <w:pPr>
         <w:ind w:firstLine="0"/>
-      </w:pPr>
-      <w:r>
+        <w:rPr>
+          <w:rFonts w:ascii="Arial" w:hAnsi="Arial" w:cs="Arial"/>
+        </w:rPr>
+      </w:pPr>
+      <w:r>
+        <w:rPr>
+          <w:rFonts w:ascii="Arial" w:hAnsi="Arial" w:cs="Arial"/>
+        </w:rPr>
         <w:t>…..</w:t>
       </w:r>
     </w:p>
     <w:p>
       <w:pPr>
         <w:ind w:firstLine="0"/>
+        <w:rPr>
+          <w:rFonts w:ascii="Arial" w:hAnsi="Arial" w:cs="Arial"/>
+        </w:rPr>
       </w:pPr>
       <w:hyperlink r:id="rId11" w:history="1">
         <w:proofErr w:type="spellStart"/>
         <w:r>
           <w:rPr>
             <w:rStyle w:val="Hiperhivatkozs"/>
+            <w:rFonts w:ascii="Arial" w:hAnsi="Arial" w:cs="Arial"/>
           </w:rPr>
           <w:t>MongoDB</w:t>
         </w:r>
@@ -2007,49 +2409,87 @@
       </w:hyperlink>
     </w:p>
     <w:p>
-      <w:r>
+      <w:pPr>
+        <w:rPr>
+          <w:rFonts w:ascii="Arial" w:hAnsi="Arial" w:cs="Arial"/>
+        </w:rPr>
+      </w:pPr>
+      <w:r>
+        <w:rPr>
+          <w:rFonts w:ascii="Arial" w:hAnsi="Arial" w:cs="Arial"/>
+        </w:rPr>
         <w:t>Adat</w:t>
       </w:r>
       <w:r>
+        <w:rPr>
+          <w:rFonts w:ascii="Arial" w:hAnsi="Arial" w:cs="Arial"/>
+        </w:rPr>
         <w:t xml:space="preserve">ok tárolására használtuk, </w:t>
       </w:r>
       <w:r>
+        <w:rPr>
+          <w:rFonts w:ascii="Arial" w:hAnsi="Arial" w:cs="Arial"/>
+        </w:rPr>
         <w:t>képeket,</w:t>
       </w:r>
       <w:r>
+        <w:rPr>
+          <w:rFonts w:ascii="Arial" w:hAnsi="Arial" w:cs="Arial"/>
+        </w:rPr>
         <w:t xml:space="preserve"> illetve azokhoz tartozó adatokat nagyrészt az adatbázisból jelenítjük meg a weboldalunkra.</w:t>
       </w:r>
     </w:p>
     <w:p>
       <w:pPr>
         <w:pStyle w:val="Cmsor2"/>
+        <w:rPr>
+          <w:rFonts w:ascii="Arial" w:hAnsi="Arial" w:cs="Arial"/>
+        </w:rPr>
       </w:pPr>
       <w:bookmarkStart w:id="6" w:name="_Toc85723176"/>
       <w:r>
+        <w:rPr>
+          <w:rFonts w:ascii="Arial" w:hAnsi="Arial" w:cs="Arial"/>
+        </w:rPr>
         <w:t>A felhasznált szoftverek</w:t>
       </w:r>
       <w:bookmarkEnd w:id="6"/>
     </w:p>
     <w:p>
+      <w:pPr>
+        <w:rPr>
+          <w:rFonts w:ascii="Arial" w:hAnsi="Arial" w:cs="Arial"/>
+        </w:rPr>
+      </w:pPr>
       <w:hyperlink r:id="rId12" w:history="1">
         <w:proofErr w:type="spellStart"/>
         <w:r>
           <w:rPr>
             <w:rStyle w:val="Hiperhivatkozs"/>
+            <w:rFonts w:ascii="Arial" w:hAnsi="Arial" w:cs="Arial"/>
           </w:rPr>
           <w:t>MongoDB</w:t>
         </w:r>
         <w:proofErr w:type="spellEnd"/>
       </w:hyperlink>
       <w:r>
+        <w:rPr>
+          <w:rFonts w:ascii="Arial" w:hAnsi="Arial" w:cs="Arial"/>
+        </w:rPr>
         <w:t xml:space="preserve"> </w:t>
       </w:r>
     </w:p>
     <w:p>
+      <w:pPr>
+        <w:rPr>
+          <w:rFonts w:ascii="Arial" w:hAnsi="Arial" w:cs="Arial"/>
+        </w:rPr>
+      </w:pPr>
       <w:hyperlink r:id="rId13" w:history="1">
         <w:r>
           <w:rPr>
             <w:rStyle w:val="Hiperhivatkozs"/>
+            <w:rFonts w:ascii="Arial" w:hAnsi="Arial" w:cs="Arial"/>
           </w:rPr>
           <w:t xml:space="preserve">Visual </w:t>
         </w:r>
@@ -2057,6 +2497,7 @@
         <w:r>
           <w:rPr>
             <w:rStyle w:val="Hiperhivatkozs"/>
+            <w:rFonts w:ascii="Arial" w:hAnsi="Arial" w:cs="Arial"/>
           </w:rPr>
           <w:t>Studio</w:t>
         </w:r>
@@ -2064,6 +2505,7 @@
         <w:r>
           <w:rPr>
             <w:rStyle w:val="Hiperhivatkozs"/>
+            <w:rFonts w:ascii="Arial" w:hAnsi="Arial" w:cs="Arial"/>
           </w:rPr>
           <w:t xml:space="preserve"> </w:t>
         </w:r>
@@ -2071,21 +2513,31 @@
         <w:r>
           <w:rPr>
             <w:rStyle w:val="Hiperhivatkozs"/>
+            <w:rFonts w:ascii="Arial" w:hAnsi="Arial" w:cs="Arial"/>
           </w:rPr>
           <w:t>Code</w:t>
         </w:r>
         <w:proofErr w:type="spellEnd"/>
       </w:hyperlink>
       <w:r>
+        <w:rPr>
+          <w:rFonts w:ascii="Arial" w:hAnsi="Arial" w:cs="Arial"/>
+        </w:rPr>
         <w:t xml:space="preserve"> </w:t>
       </w:r>
     </w:p>
     <w:p>
+      <w:pPr>
+        <w:rPr>
+          <w:rFonts w:ascii="Arial" w:hAnsi="Arial" w:cs="Arial"/>
+        </w:rPr>
+      </w:pPr>
       <w:hyperlink r:id="rId14" w:history="1">
         <w:proofErr w:type="spellStart"/>
         <w:r>
           <w:rPr>
             <w:rStyle w:val="Hiperhivatkozs"/>
+            <w:rFonts w:ascii="Arial" w:hAnsi="Arial" w:cs="Arial"/>
           </w:rPr>
           <w:t>mongodb</w:t>
         </w:r>
@@ -2093,6 +2545,7 @@
         <w:r>
           <w:rPr>
             <w:rStyle w:val="Hiperhivatkozs"/>
+            <w:rFonts w:ascii="Arial" w:hAnsi="Arial" w:cs="Arial"/>
           </w:rPr>
           <w:t xml:space="preserve"> </w:t>
         </w:r>
@@ -2100,6 +2553,7 @@
         <w:r>
           <w:rPr>
             <w:rStyle w:val="Hiperhivatkozs"/>
+            <w:rFonts w:ascii="Arial" w:hAnsi="Arial" w:cs="Arial"/>
           </w:rPr>
           <w:t>compass</w:t>
         </w:r>
@@ -2109,10 +2563,16 @@
     <w:p>
       <w:pPr>
         <w:pStyle w:val="Cmsor1"/>
+        <w:rPr>
+          <w:rFonts w:ascii="Arial" w:hAnsi="Arial" w:cs="Arial"/>
+        </w:rPr>
       </w:pPr>
       <w:bookmarkStart w:id="7" w:name="_Toc473730746"/>
       <w:bookmarkStart w:id="8" w:name="_Toc85723177"/>
       <w:r>
+        <w:rPr>
+          <w:rFonts w:ascii="Arial" w:hAnsi="Arial" w:cs="Arial"/>
+        </w:rPr>
         <w:lastRenderedPageBreak/>
         <w:t>Felhasználói dokumentáció</w:t>
       </w:r>
@@ -2122,9 +2582,15 @@
     <w:p>
       <w:pPr>
         <w:pStyle w:val="Cmsor2"/>
+        <w:rPr>
+          <w:rFonts w:ascii="Arial" w:hAnsi="Arial" w:cs="Arial"/>
+        </w:rPr>
       </w:pPr>
       <w:bookmarkStart w:id="9" w:name="_Toc85723178"/>
       <w:r>
+        <w:rPr>
+          <w:rFonts w:ascii="Arial" w:hAnsi="Arial" w:cs="Arial"/>
+        </w:rPr>
         <w:t>A program általános specifikációja</w:t>
       </w:r>
       <w:bookmarkEnd w:id="9"/>
@@ -2132,10 +2598,16 @@
     <w:p>
       <w:pPr>
         <w:pStyle w:val="Cmsor2"/>
+        <w:rPr>
+          <w:rFonts w:ascii="Arial" w:hAnsi="Arial" w:cs="Arial"/>
+        </w:rPr>
       </w:pPr>
       <w:bookmarkStart w:id="10" w:name="_Toc473730747"/>
       <w:bookmarkStart w:id="11" w:name="_Toc85723179"/>
       <w:r>
+        <w:rPr>
+          <w:rFonts w:ascii="Arial" w:hAnsi="Arial" w:cs="Arial"/>
+        </w:rPr>
         <w:t>Rendszerkövetelmények</w:t>
       </w:r>
       <w:bookmarkEnd w:id="10"/>
@@ -2144,58 +2616,100 @@
     <w:p>
       <w:pPr>
         <w:pStyle w:val="Cmsor3"/>
+        <w:rPr>
+          <w:rFonts w:ascii="Arial" w:hAnsi="Arial" w:cs="Arial"/>
+        </w:rPr>
       </w:pPr>
       <w:bookmarkStart w:id="12" w:name="_Toc85723180"/>
       <w:r>
+        <w:rPr>
+          <w:rFonts w:ascii="Arial" w:hAnsi="Arial" w:cs="Arial"/>
+        </w:rPr>
         <w:t>Hardver követelmények</w:t>
       </w:r>
       <w:bookmarkEnd w:id="12"/>
       <w:r>
+        <w:rPr>
+          <w:rFonts w:ascii="Arial" w:hAnsi="Arial" w:cs="Arial"/>
+        </w:rPr>
         <w:t xml:space="preserve"> </w:t>
       </w:r>
     </w:p>
     <w:p>
       <w:pPr>
         <w:pStyle w:val="Cmsor3"/>
+        <w:rPr>
+          <w:rFonts w:ascii="Arial" w:hAnsi="Arial" w:cs="Arial"/>
+        </w:rPr>
       </w:pPr>
       <w:bookmarkStart w:id="13" w:name="_Toc85723181"/>
       <w:r>
+        <w:rPr>
+          <w:rFonts w:ascii="Arial" w:hAnsi="Arial" w:cs="Arial"/>
+        </w:rPr>
         <w:t>Szoftver követelmények</w:t>
       </w:r>
       <w:bookmarkEnd w:id="13"/>
       <w:r>
+        <w:rPr>
+          <w:rFonts w:ascii="Arial" w:hAnsi="Arial" w:cs="Arial"/>
+        </w:rPr>
         <w:t xml:space="preserve"> </w:t>
       </w:r>
     </w:p>
     <w:p>
       <w:pPr>
         <w:ind w:firstLine="0"/>
-      </w:pPr>
-      <w:r>
+        <w:rPr>
+          <w:rFonts w:ascii="Arial" w:hAnsi="Arial" w:cs="Arial"/>
+        </w:rPr>
+      </w:pPr>
+      <w:r>
+        <w:rPr>
+          <w:rFonts w:ascii="Arial" w:hAnsi="Arial" w:cs="Arial"/>
+        </w:rPr>
         <w:t xml:space="preserve">A projektünk használatához szükséges saját fiókok és a linkeket be kell helyezni </w:t>
       </w:r>
       <w:proofErr w:type="gramStart"/>
       <w:r>
+        <w:rPr>
+          <w:rFonts w:ascii="Arial" w:hAnsi="Arial" w:cs="Arial"/>
+        </w:rPr>
         <w:t>a .</w:t>
       </w:r>
       <w:proofErr w:type="spellStart"/>
       <w:r>
+        <w:rPr>
+          <w:rFonts w:ascii="Arial" w:hAnsi="Arial" w:cs="Arial"/>
+        </w:rPr>
         <w:t>env</w:t>
       </w:r>
       <w:proofErr w:type="gramEnd"/>
       <w:r>
+        <w:rPr>
+          <w:rFonts w:ascii="Arial" w:hAnsi="Arial" w:cs="Arial"/>
+        </w:rPr>
         <w:t>.example</w:t>
       </w:r>
       <w:proofErr w:type="spellEnd"/>
       <w:r>
+        <w:rPr>
+          <w:rFonts w:ascii="Arial" w:hAnsi="Arial" w:cs="Arial"/>
+        </w:rPr>
         <w:t xml:space="preserve"> fájl-</w:t>
       </w:r>
       <w:proofErr w:type="spellStart"/>
       <w:r>
+        <w:rPr>
+          <w:rFonts w:ascii="Arial" w:hAnsi="Arial" w:cs="Arial"/>
+        </w:rPr>
         <w:t>ba</w:t>
       </w:r>
       <w:proofErr w:type="spellEnd"/>
       <w:r>
+        <w:rPr>
+          <w:rFonts w:ascii="Arial" w:hAnsi="Arial" w:cs="Arial"/>
+        </w:rPr>
         <w:t>:</w:t>
       </w:r>
     </w:p>
@@ -2206,13 +2720,22 @@
           <w:ilvl w:val="0"/>
           <w:numId w:val="15"/>
         </w:numPr>
+        <w:rPr>
+          <w:rFonts w:ascii="Arial" w:hAnsi="Arial" w:cs="Arial"/>
+        </w:rPr>
       </w:pPr>
       <w:proofErr w:type="spellStart"/>
       <w:r>
+        <w:rPr>
+          <w:rFonts w:ascii="Arial" w:hAnsi="Arial" w:cs="Arial"/>
+        </w:rPr>
         <w:t>stripe</w:t>
       </w:r>
       <w:proofErr w:type="spellEnd"/>
       <w:r>
+        <w:rPr>
+          <w:rFonts w:ascii="Arial" w:hAnsi="Arial" w:cs="Arial"/>
+        </w:rPr>
         <w:t xml:space="preserve"> fiók</w:t>
       </w:r>
     </w:p>
@@ -2223,13 +2746,22 @@
           <w:ilvl w:val="0"/>
           <w:numId w:val="15"/>
         </w:numPr>
+        <w:rPr>
+          <w:rFonts w:ascii="Arial" w:hAnsi="Arial" w:cs="Arial"/>
+        </w:rPr>
       </w:pPr>
       <w:proofErr w:type="spellStart"/>
       <w:r>
+        <w:rPr>
+          <w:rFonts w:ascii="Arial" w:hAnsi="Arial" w:cs="Arial"/>
+        </w:rPr>
         <w:t>mongodb</w:t>
       </w:r>
       <w:proofErr w:type="spellEnd"/>
       <w:r>
+        <w:rPr>
+          <w:rFonts w:ascii="Arial" w:hAnsi="Arial" w:cs="Arial"/>
+        </w:rPr>
         <w:t xml:space="preserve"> fiók</w:t>
       </w:r>
     </w:p>
@@ -2240,29 +2772,50 @@
           <w:ilvl w:val="0"/>
           <w:numId w:val="15"/>
         </w:numPr>
-      </w:pPr>
-      <w:r>
+        <w:rPr>
+          <w:rFonts w:ascii="Arial" w:hAnsi="Arial" w:cs="Arial"/>
+        </w:rPr>
+      </w:pPr>
+      <w:r>
+        <w:rPr>
+          <w:rFonts w:ascii="Arial" w:hAnsi="Arial" w:cs="Arial"/>
+        </w:rPr>
         <w:t xml:space="preserve">Google </w:t>
       </w:r>
       <w:proofErr w:type="spellStart"/>
       <w:r>
+        <w:rPr>
+          <w:rFonts w:ascii="Arial" w:hAnsi="Arial" w:cs="Arial"/>
+        </w:rPr>
         <w:t>Cloud</w:t>
       </w:r>
       <w:proofErr w:type="spellEnd"/>
       <w:r>
+        <w:rPr>
+          <w:rFonts w:ascii="Arial" w:hAnsi="Arial" w:cs="Arial"/>
+        </w:rPr>
         <w:t xml:space="preserve"> fiók</w:t>
       </w:r>
     </w:p>
     <w:p>
       <w:pPr>
         <w:pStyle w:val="Cmsor2"/>
+        <w:rPr>
+          <w:rFonts w:ascii="Arial" w:hAnsi="Arial" w:cs="Arial"/>
+        </w:rPr>
       </w:pPr>
       <w:bookmarkStart w:id="14" w:name="_Toc85723182"/>
       <w:r>
+        <w:rPr>
+          <w:rFonts w:ascii="Arial" w:hAnsi="Arial" w:cs="Arial"/>
+        </w:rPr>
         <w:t>3. A program telepítése</w:t>
       </w:r>
       <w:bookmarkEnd w:id="14"/>
       <w:r>
+        <w:rPr>
+          <w:rFonts w:ascii="Arial" w:hAnsi="Arial" w:cs="Arial"/>
+        </w:rPr>
         <w:t xml:space="preserve"> </w:t>
       </w:r>
     </w:p>
@@ -2273,27 +2826,43 @@
           <w:ilvl w:val="0"/>
           <w:numId w:val="16"/>
         </w:numPr>
+        <w:rPr>
+          <w:rFonts w:ascii="Arial" w:hAnsi="Arial" w:cs="Arial"/>
+        </w:rPr>
       </w:pPr>
       <w:proofErr w:type="spellStart"/>
       <w:r>
+        <w:rPr>
+          <w:rFonts w:ascii="Arial" w:hAnsi="Arial" w:cs="Arial"/>
+        </w:rPr>
         <w:t>git</w:t>
       </w:r>
       <w:proofErr w:type="spellEnd"/>
       <w:r>
+        <w:rPr>
+          <w:rFonts w:ascii="Arial" w:hAnsi="Arial" w:cs="Arial"/>
+        </w:rPr>
         <w:t xml:space="preserve"> </w:t>
       </w:r>
       <w:proofErr w:type="spellStart"/>
       <w:r>
+        <w:rPr>
+          <w:rFonts w:ascii="Arial" w:hAnsi="Arial" w:cs="Arial"/>
+        </w:rPr>
         <w:t>clone</w:t>
       </w:r>
       <w:proofErr w:type="spellEnd"/>
       <w:r>
+        <w:rPr>
+          <w:rFonts w:ascii="Arial" w:hAnsi="Arial" w:cs="Arial"/>
+        </w:rPr>
         <w:t xml:space="preserve"> </w:t>
       </w:r>
       <w:hyperlink r:id="rId15" w:history="1">
         <w:r>
           <w:rPr>
             <w:rStyle w:val="Hiperhivatkozs"/>
+            <w:rFonts w:ascii="Arial" w:hAnsi="Arial" w:cs="Arial"/>
           </w:rPr>
           <w:t>https://github.com/SzigetvariMark/pcweb.git</w:t>
         </w:r>
@@ -2302,11 +2871,13 @@
     <w:p>
       <w:pPr>
         <w:rPr>
+          <w:rFonts w:ascii="Arial" w:hAnsi="Arial" w:cs="Arial"/>
           <w:i/>
         </w:rPr>
       </w:pPr>
       <w:r>
         <w:rPr>
+          <w:rFonts w:ascii="Arial" w:hAnsi="Arial" w:cs="Arial"/>
           <w:i/>
         </w:rPr>
         <w:t xml:space="preserve">A projekt futtatásához telepítse helyileg az </w:t>
@@ -2314,6 +2885,7 @@
       <w:proofErr w:type="spellStart"/>
       <w:r>
         <w:rPr>
+          <w:rFonts w:ascii="Arial" w:hAnsi="Arial" w:cs="Arial"/>
           <w:i/>
         </w:rPr>
         <w:t>npm</w:t>
@@ -2321,6 +2893,7 @@
       <w:proofErr w:type="spellEnd"/>
       <w:r>
         <w:rPr>
+          <w:rFonts w:ascii="Arial" w:hAnsi="Arial" w:cs="Arial"/>
           <w:i/>
         </w:rPr>
         <w:t xml:space="preserve"> használatával:</w:t>
@@ -2334,19 +2907,29 @@
           <w:numId w:val="16"/>
         </w:numPr>
         <w:rPr>
+          <w:rFonts w:ascii="Arial" w:hAnsi="Arial" w:cs="Arial"/>
           <w:i/>
         </w:rPr>
       </w:pPr>
       <w:proofErr w:type="spellStart"/>
       <w:r>
+        <w:rPr>
+          <w:rFonts w:ascii="Arial" w:hAnsi="Arial" w:cs="Arial"/>
+        </w:rPr>
         <w:t>npm</w:t>
       </w:r>
       <w:proofErr w:type="spellEnd"/>
       <w:r>
+        <w:rPr>
+          <w:rFonts w:ascii="Arial" w:hAnsi="Arial" w:cs="Arial"/>
+        </w:rPr>
         <w:t xml:space="preserve"> </w:t>
       </w:r>
       <w:proofErr w:type="spellStart"/>
       <w:r>
+        <w:rPr>
+          <w:rFonts w:ascii="Arial" w:hAnsi="Arial" w:cs="Arial"/>
+        </w:rPr>
         <w:t>install</w:t>
       </w:r>
       <w:proofErr w:type="spellEnd"/>
@@ -2359,27 +2942,43 @@
           <w:numId w:val="16"/>
         </w:numPr>
         <w:rPr>
+          <w:rFonts w:ascii="Arial" w:hAnsi="Arial" w:cs="Arial"/>
           <w:i/>
         </w:rPr>
       </w:pPr>
       <w:proofErr w:type="spellStart"/>
       <w:r>
+        <w:rPr>
+          <w:rFonts w:ascii="Arial" w:hAnsi="Arial" w:cs="Arial"/>
+        </w:rPr>
         <w:t>npm</w:t>
       </w:r>
       <w:proofErr w:type="spellEnd"/>
       <w:r>
+        <w:rPr>
+          <w:rFonts w:ascii="Arial" w:hAnsi="Arial" w:cs="Arial"/>
+        </w:rPr>
         <w:t xml:space="preserve"> </w:t>
       </w:r>
       <w:proofErr w:type="spellStart"/>
       <w:r>
+        <w:rPr>
+          <w:rFonts w:ascii="Arial" w:hAnsi="Arial" w:cs="Arial"/>
+        </w:rPr>
         <w:t>run</w:t>
       </w:r>
       <w:proofErr w:type="spellEnd"/>
       <w:r>
+        <w:rPr>
+          <w:rFonts w:ascii="Arial" w:hAnsi="Arial" w:cs="Arial"/>
+        </w:rPr>
         <w:t xml:space="preserve"> </w:t>
       </w:r>
       <w:proofErr w:type="spellStart"/>
       <w:r>
+        <w:rPr>
+          <w:rFonts w:ascii="Arial" w:hAnsi="Arial" w:cs="Arial"/>
+        </w:rPr>
         <w:t>dev</w:t>
       </w:r>
       <w:proofErr w:type="spellEnd"/>
@@ -2387,9 +2986,15 @@
     <w:p>
       <w:pPr>
         <w:pStyle w:val="Cmsor2"/>
+        <w:rPr>
+          <w:rFonts w:ascii="Arial" w:hAnsi="Arial" w:cs="Arial"/>
+        </w:rPr>
       </w:pPr>
       <w:bookmarkStart w:id="15" w:name="_Toc85723183"/>
       <w:r>
+        <w:rPr>
+          <w:rFonts w:ascii="Arial" w:hAnsi="Arial" w:cs="Arial"/>
+        </w:rPr>
         <w:t>A program használatának a részletes leírása</w:t>
       </w:r>
       <w:bookmarkEnd w:id="15"/>
@@ -2397,9 +3002,13 @@
     <w:p>
       <w:pPr>
         <w:jc w:val="center"/>
-      </w:pPr>
-      <w:r>
-        <w:rPr>
+        <w:rPr>
+          <w:rFonts w:ascii="Arial" w:hAnsi="Arial" w:cs="Arial"/>
+        </w:rPr>
+      </w:pPr>
+      <w:r>
+        <w:rPr>
+          <w:rFonts w:ascii="Arial" w:hAnsi="Arial" w:cs="Arial"/>
           <w:noProof/>
         </w:rPr>
         <w:drawing>
@@ -2453,19 +3062,34 @@
       </w:r>
     </w:p>
     <w:p>
-      <w:r>
+      <w:pPr>
+        <w:rPr>
+          <w:rFonts w:ascii="Arial" w:hAnsi="Arial" w:cs="Arial"/>
+        </w:rPr>
+      </w:pPr>
+      <w:r>
+        <w:rPr>
+          <w:rFonts w:ascii="Arial" w:hAnsi="Arial" w:cs="Arial"/>
+        </w:rPr>
         <w:t>A nyíl megmutatja, hogy hol lehet be jelentkezni.</w:t>
       </w:r>
       <w:r>
+        <w:rPr>
+          <w:rFonts w:ascii="Arial" w:hAnsi="Arial" w:cs="Arial"/>
+        </w:rPr>
         <w:t xml:space="preserve"> Kötelező a bejelentkezés a vásárláshoz és további termékek megtekintésére.</w:t>
       </w:r>
     </w:p>
     <w:p>
       <w:pPr>
         <w:jc w:val="center"/>
-      </w:pPr>
-      <w:r>
-        <w:rPr>
+        <w:rPr>
+          <w:rFonts w:ascii="Arial" w:hAnsi="Arial" w:cs="Arial"/>
+        </w:rPr>
+      </w:pPr>
+      <w:r>
+        <w:rPr>
+          <w:rFonts w:ascii="Arial" w:hAnsi="Arial" w:cs="Arial"/>
           <w:noProof/>
         </w:rPr>
         <w:lastRenderedPageBreak/>
@@ -2522,23 +3146,39 @@
     <w:p>
       <w:pPr>
         <w:jc w:val="both"/>
-      </w:pPr>
-      <w:r>
+        <w:rPr>
+          <w:rFonts w:ascii="Arial" w:hAnsi="Arial" w:cs="Arial"/>
+        </w:rPr>
+      </w:pPr>
+      <w:r>
+        <w:rPr>
+          <w:rFonts w:ascii="Arial" w:hAnsi="Arial" w:cs="Arial"/>
+        </w:rPr>
         <w:t>A nyíl megmutatja, hogy hol található az aukció rész</w:t>
       </w:r>
       <w:r>
+        <w:rPr>
+          <w:rFonts w:ascii="Arial" w:hAnsi="Arial" w:cs="Arial"/>
+        </w:rPr>
         <w:t>, ahol részt vehet aukciókon</w:t>
       </w:r>
       <w:r>
+        <w:rPr>
+          <w:rFonts w:ascii="Arial" w:hAnsi="Arial" w:cs="Arial"/>
+        </w:rPr>
         <w:t xml:space="preserve">. </w:t>
       </w:r>
     </w:p>
     <w:p>
       <w:pPr>
         <w:jc w:val="center"/>
-      </w:pPr>
-      <w:r>
-        <w:rPr>
+        <w:rPr>
+          <w:rFonts w:ascii="Arial" w:hAnsi="Arial" w:cs="Arial"/>
+        </w:rPr>
+      </w:pPr>
+      <w:r>
+        <w:rPr>
+          <w:rFonts w:ascii="Arial" w:hAnsi="Arial" w:cs="Arial"/>
           <w:noProof/>
         </w:rPr>
         <w:drawing>
@@ -2592,13 +3232,27 @@
       </w:r>
     </w:p>
     <w:p>
-      <w:r>
+      <w:pPr>
+        <w:rPr>
+          <w:rFonts w:ascii="Arial" w:hAnsi="Arial" w:cs="Arial"/>
+        </w:rPr>
+      </w:pPr>
+      <w:r>
+        <w:rPr>
+          <w:rFonts w:ascii="Arial" w:hAnsi="Arial" w:cs="Arial"/>
+        </w:rPr>
         <w:t>A nyíl azt mutatja, hogy hol található az a gomb, ami megnyomásával az adott terméket hozzá lehet adni a kosárhoz.</w:t>
       </w:r>
     </w:p>
     <w:p>
-      <w:r>
-        <w:rPr>
+      <w:pPr>
+        <w:rPr>
+          <w:rFonts w:ascii="Arial" w:hAnsi="Arial" w:cs="Arial"/>
+        </w:rPr>
+      </w:pPr>
+      <w:r>
+        <w:rPr>
+          <w:rFonts w:ascii="Arial" w:hAnsi="Arial" w:cs="Arial"/>
           <w:noProof/>
         </w:rPr>
         <w:drawing>
@@ -2652,6 +3306,7 @@
       </w:r>
       <w:r>
         <w:rPr>
+          <w:rFonts w:ascii="Arial" w:hAnsi="Arial" w:cs="Arial"/>
           <w:noProof/>
         </w:rPr>
         <w:drawing>
@@ -2707,56 +3362,105 @@
     <w:p>
       <w:pPr>
         <w:jc w:val="both"/>
-      </w:pPr>
-      <w:r>
+        <w:rPr>
+          <w:rFonts w:ascii="Arial" w:hAnsi="Arial" w:cs="Arial"/>
+        </w:rPr>
+      </w:pPr>
+      <w:r>
+        <w:rPr>
+          <w:rFonts w:ascii="Arial" w:hAnsi="Arial" w:cs="Arial"/>
+        </w:rPr>
         <w:t>A kosárban állíthatod a te általad hozzá adott termék</w:t>
       </w:r>
       <w:r>
+        <w:rPr>
+          <w:rFonts w:ascii="Arial" w:hAnsi="Arial" w:cs="Arial"/>
+        </w:rPr>
         <w:t>ek</w:t>
       </w:r>
       <w:r>
+        <w:rPr>
+          <w:rFonts w:ascii="Arial" w:hAnsi="Arial" w:cs="Arial"/>
+        </w:rPr>
         <w:t xml:space="preserve"> </w:t>
       </w:r>
       <w:r>
+        <w:rPr>
+          <w:rFonts w:ascii="Arial" w:hAnsi="Arial" w:cs="Arial"/>
+        </w:rPr>
         <w:t>mennyiség</w:t>
       </w:r>
       <w:r>
+        <w:rPr>
+          <w:rFonts w:ascii="Arial" w:hAnsi="Arial" w:cs="Arial"/>
+        </w:rPr>
         <w:t>é</w:t>
       </w:r>
       <w:r>
+        <w:rPr>
+          <w:rFonts w:ascii="Arial" w:hAnsi="Arial" w:cs="Arial"/>
+        </w:rPr>
         <w:t>t</w:t>
       </w:r>
       <w:r>
+        <w:rPr>
+          <w:rFonts w:ascii="Arial" w:hAnsi="Arial" w:cs="Arial"/>
+        </w:rPr>
         <w:t xml:space="preserve">. A </w:t>
       </w:r>
       <w:r>
+        <w:rPr>
+          <w:rFonts w:ascii="Arial" w:hAnsi="Arial" w:cs="Arial"/>
+        </w:rPr>
         <w:t>mínuszjel</w:t>
       </w:r>
       <w:r>
+        <w:rPr>
+          <w:rFonts w:ascii="Arial" w:hAnsi="Arial" w:cs="Arial"/>
+        </w:rPr>
         <w:t xml:space="preserve"> azt jelöli, hogy azzal a gombbal</w:t>
       </w:r>
       <w:r>
+        <w:rPr>
+          <w:rFonts w:ascii="Arial" w:hAnsi="Arial" w:cs="Arial"/>
+        </w:rPr>
         <w:t>, lehet csökkenteni az adott terméket</w:t>
       </w:r>
       <w:r>
+        <w:rPr>
+          <w:rFonts w:ascii="Arial" w:hAnsi="Arial" w:cs="Arial"/>
+        </w:rPr>
         <w:t>, a</w:t>
       </w:r>
       <w:r>
+        <w:rPr>
+          <w:rFonts w:ascii="Arial" w:hAnsi="Arial" w:cs="Arial"/>
+        </w:rPr>
         <w:t xml:space="preserve"> </w:t>
       </w:r>
       <w:r>
+        <w:rPr>
+          <w:rFonts w:ascii="Arial" w:hAnsi="Arial" w:cs="Arial"/>
+        </w:rPr>
         <w:t>pluszjellel</w:t>
       </w:r>
       <w:r>
+        <w:rPr>
+          <w:rFonts w:ascii="Arial" w:hAnsi="Arial" w:cs="Arial"/>
+        </w:rPr>
         <w:t xml:space="preserve"> meg, hogy a termék mennyiségét lehet növelni.</w:t>
       </w:r>
     </w:p>
     <w:p>
       <w:pPr>
         <w:jc w:val="center"/>
-      </w:pPr>
-      <w:r>
-        <w:rPr>
+        <w:rPr>
+          <w:rFonts w:ascii="Arial" w:hAnsi="Arial" w:cs="Arial"/>
+        </w:rPr>
+      </w:pPr>
+      <w:r>
+        <w:rPr>
+          <w:rFonts w:ascii="Arial" w:hAnsi="Arial" w:cs="Arial"/>
           <w:noProof/>
         </w:rPr>
         <w:lastRenderedPageBreak/>
@@ -2814,25 +3518,41 @@
       <w:pPr>
         <w:ind w:firstLine="0"/>
         <w:jc w:val="both"/>
-      </w:pPr>
-      <w:r>
+        <w:rPr>
+          <w:rFonts w:ascii="Arial" w:hAnsi="Arial" w:cs="Arial"/>
+        </w:rPr>
+      </w:pPr>
+      <w:r>
+        <w:rPr>
+          <w:rFonts w:ascii="Arial" w:hAnsi="Arial" w:cs="Arial"/>
+        </w:rPr>
         <w:t xml:space="preserve">A nyíl azt jelöli, hogy </w:t>
       </w:r>
       <w:r>
+        <w:rPr>
+          <w:rFonts w:ascii="Arial" w:hAnsi="Arial" w:cs="Arial"/>
+        </w:rPr>
         <w:t>hol kell kitölteni a szállítási információkat, alul a piros azt jelöli a szállítási információkon belül, hogy melyik mezőket kötelező kitöltenie, hogy vásárolni tudjunk. A további fizetéshez gombra való nyomásával a stripe-nak a felülete jelenik meg és ott kell megadni a fizetéshez való információkat.</w:t>
       </w:r>
     </w:p>
     <w:p>
       <w:pPr>
         <w:jc w:val="center"/>
+        <w:rPr>
+          <w:rFonts w:ascii="Arial" w:hAnsi="Arial" w:cs="Arial"/>
+        </w:rPr>
       </w:pPr>
     </w:p>
     <w:p>
       <w:pPr>
         <w:jc w:val="center"/>
-      </w:pPr>
-      <w:r>
-        <w:rPr>
+        <w:rPr>
+          <w:rFonts w:ascii="Arial" w:hAnsi="Arial" w:cs="Arial"/>
+        </w:rPr>
+      </w:pPr>
+      <w:r>
+        <w:rPr>
+          <w:rFonts w:ascii="Arial" w:hAnsi="Arial" w:cs="Arial"/>
           <w:noProof/>
         </w:rPr>
         <w:drawing>
@@ -2888,23 +3608,39 @@
     <w:p>
       <w:pPr>
         <w:jc w:val="both"/>
-      </w:pPr>
-      <w:r>
+        <w:rPr>
+          <w:rFonts w:ascii="Arial" w:hAnsi="Arial" w:cs="Arial"/>
+        </w:rPr>
+      </w:pPr>
+      <w:r>
+        <w:rPr>
+          <w:rFonts w:ascii="Arial" w:hAnsi="Arial" w:cs="Arial"/>
+        </w:rPr>
         <w:t xml:space="preserve">A piros kör azt jelöli, hogy ha azt megnyomjuk, akkor át visz minket az úgynevezett „Single </w:t>
       </w:r>
       <w:r>
+        <w:rPr>
+          <w:rFonts w:ascii="Arial" w:hAnsi="Arial" w:cs="Arial"/>
+        </w:rPr>
         <w:t>Page” -</w:t>
       </w:r>
       <w:r>
+        <w:rPr>
+          <w:rFonts w:ascii="Arial" w:hAnsi="Arial" w:cs="Arial"/>
+        </w:rPr>
         <w:t xml:space="preserve">re, ahol részletesebb leírást találhat az adott termékről például: mennyi van a termékből a raktáron, specifikációkat, hogy mennyibe kerül. </w:t>
       </w:r>
     </w:p>
     <w:p>
       <w:pPr>
         <w:jc w:val="center"/>
-      </w:pPr>
-      <w:r>
-        <w:rPr>
+        <w:rPr>
+          <w:rFonts w:ascii="Arial" w:hAnsi="Arial" w:cs="Arial"/>
+        </w:rPr>
+      </w:pPr>
+      <w:r>
+        <w:rPr>
+          <w:rFonts w:ascii="Arial" w:hAnsi="Arial" w:cs="Arial"/>
           <w:noProof/>
         </w:rPr>
         <w:drawing>
@@ -2960,17 +3696,27 @@
     <w:p>
       <w:pPr>
         <w:jc w:val="both"/>
-      </w:pPr>
-      <w:r>
+        <w:rPr>
+          <w:rFonts w:ascii="Arial" w:hAnsi="Arial" w:cs="Arial"/>
+        </w:rPr>
+      </w:pPr>
+      <w:r>
+        <w:rPr>
+          <w:rFonts w:ascii="Arial" w:hAnsi="Arial" w:cs="Arial"/>
+        </w:rPr>
         <w:t>Ez az úgynevezett „Profile” oldal itt található az alapvető információk és a szállítási információk is. Az alapvető információknál módosíthatod az email elérhetőségedet és a telefonszámodat a szállítási információknál minden lehet módosítani vagy akár végleg törölni.</w:t>
       </w:r>
     </w:p>
     <w:p>
       <w:pPr>
         <w:jc w:val="center"/>
-      </w:pPr>
-      <w:r>
-        <w:rPr>
+        <w:rPr>
+          <w:rFonts w:ascii="Arial" w:hAnsi="Arial" w:cs="Arial"/>
+        </w:rPr>
+      </w:pPr>
+      <w:r>
+        <w:rPr>
+          <w:rFonts w:ascii="Arial" w:hAnsi="Arial" w:cs="Arial"/>
           <w:noProof/>
         </w:rPr>
         <w:lastRenderedPageBreak/>
@@ -3027,61 +3773,96 @@
     <w:p>
       <w:pPr>
         <w:jc w:val="both"/>
-      </w:pPr>
-      <w:r>
+        <w:rPr>
+          <w:rFonts w:ascii="Arial" w:hAnsi="Arial" w:cs="Arial"/>
+        </w:rPr>
+      </w:pPr>
+      <w:r>
+        <w:rPr>
+          <w:rFonts w:ascii="Arial" w:hAnsi="Arial" w:cs="Arial"/>
+        </w:rPr>
         <w:t xml:space="preserve">A nyíl megmutatja, hogy hol található az </w:t>
       </w:r>
       <w:r>
+        <w:rPr>
+          <w:rFonts w:ascii="Arial" w:hAnsi="Arial" w:cs="Arial"/>
+        </w:rPr>
         <w:t xml:space="preserve">összes termékek </w:t>
       </w:r>
       <w:r>
+        <w:rPr>
+          <w:rFonts w:ascii="Arial" w:hAnsi="Arial" w:cs="Arial"/>
+        </w:rPr>
         <w:t>rész</w:t>
       </w:r>
       <w:r>
+        <w:rPr>
+          <w:rFonts w:ascii="Arial" w:hAnsi="Arial" w:cs="Arial"/>
+        </w:rPr>
         <w:t>.</w:t>
       </w:r>
     </w:p>
     <w:p>
       <w:pPr>
         <w:pStyle w:val="Cmsor1"/>
+        <w:rPr>
+          <w:rFonts w:ascii="Arial" w:hAnsi="Arial" w:cs="Arial"/>
+        </w:rPr>
       </w:pPr>
       <w:bookmarkStart w:id="16" w:name="_Toc473730749"/>
       <w:bookmarkStart w:id="17" w:name="_Toc85723184"/>
       <w:r>
+        <w:rPr>
+          <w:rFonts w:ascii="Arial" w:hAnsi="Arial" w:cs="Arial"/>
+        </w:rPr>
         <w:lastRenderedPageBreak/>
         <w:t>Fejlesztői dokumentáció</w:t>
       </w:r>
-      <w:bookmarkStart w:id="18" w:name="_GoBack"/>
       <w:bookmarkEnd w:id="16"/>
       <w:bookmarkEnd w:id="17"/>
+    </w:p>
+    <w:p>
+      <w:pPr>
+        <w:pStyle w:val="Cmsor2"/>
+        <w:rPr>
+          <w:rFonts w:ascii="Arial" w:hAnsi="Arial" w:cs="Arial"/>
+        </w:rPr>
+      </w:pPr>
+      <w:bookmarkStart w:id="18" w:name="_Toc85723185"/>
+      <w:r>
+        <w:rPr>
+          <w:rFonts w:ascii="Arial" w:hAnsi="Arial" w:cs="Arial"/>
+        </w:rPr>
+        <w:t>Az alkalmazott fejlesztői eszközök</w:t>
+      </w:r>
       <w:bookmarkEnd w:id="18"/>
     </w:p>
     <w:p>
       <w:pPr>
         <w:pStyle w:val="Cmsor2"/>
-      </w:pPr>
-      <w:bookmarkStart w:id="19" w:name="_Toc85723185"/>
-      <w:r>
-        <w:t>Az alkalmazott fejlesztői eszközök</w:t>
+        <w:rPr>
+          <w:rFonts w:ascii="Arial" w:hAnsi="Arial" w:cs="Arial"/>
+        </w:rPr>
+      </w:pPr>
+      <w:bookmarkStart w:id="19" w:name="_Toc85723186"/>
+      <w:r>
+        <w:rPr>
+          <w:rFonts w:ascii="Arial" w:hAnsi="Arial" w:cs="Arial"/>
+        </w:rPr>
+        <w:t>Adatmodell leírása</w:t>
       </w:r>
       <w:bookmarkEnd w:id="19"/>
     </w:p>
     <w:p>
       <w:pPr>
-        <w:pStyle w:val="Cmsor2"/>
-      </w:pPr>
-      <w:bookmarkStart w:id="20" w:name="_Toc85723186"/>
-      <w:r>
-        <w:t>Adatmodell leírása</w:t>
-      </w:r>
-      <w:bookmarkEnd w:id="20"/>
-    </w:p>
-    <w:p>
-      <w:pPr>
         <w:jc w:val="center"/>
-      </w:pPr>
-      <w:r>
-        <w:rPr>
+        <w:rPr>
+          <w:rFonts w:ascii="Arial" w:hAnsi="Arial" w:cs="Arial"/>
+        </w:rPr>
+      </w:pPr>
+      <w:r>
+        <w:rPr>
+          <w:rFonts w:ascii="Arial" w:hAnsi="Arial" w:cs="Arial"/>
           <w:noProof/>
         </w:rPr>
         <w:drawing>
@@ -3142,6 +3923,7 @@
       </w:r>
       <w:r>
         <w:rPr>
+          <w:rFonts w:ascii="Arial" w:hAnsi="Arial" w:cs="Arial"/>
           <w:noProof/>
         </w:rPr>
         <w:drawing>
@@ -3197,70 +3979,233 @@
     <w:p>
       <w:pPr>
         <w:pStyle w:val="Cmsor2"/>
-      </w:pPr>
-      <w:bookmarkStart w:id="21" w:name="_Toc85723187"/>
-      <w:r>
+        <w:rPr>
+          <w:rFonts w:ascii="Arial" w:hAnsi="Arial" w:cs="Arial"/>
+        </w:rPr>
+      </w:pPr>
+      <w:bookmarkStart w:id="20" w:name="_Toc85723187"/>
+      <w:r>
+        <w:rPr>
+          <w:rFonts w:ascii="Arial" w:hAnsi="Arial" w:cs="Arial"/>
+        </w:rPr>
         <w:t>Részletes feladatspecifikáció, algoritmusok</w:t>
+      </w:r>
+      <w:bookmarkEnd w:id="20"/>
+    </w:p>
+    <w:p>
+      <w:pPr>
+        <w:pStyle w:val="Cmsor2"/>
+        <w:rPr>
+          <w:rFonts w:ascii="Arial" w:hAnsi="Arial" w:cs="Arial"/>
+        </w:rPr>
+      </w:pPr>
+      <w:bookmarkStart w:id="21" w:name="_Toc85723188"/>
+      <w:r>
+        <w:rPr>
+          <w:rFonts w:ascii="Arial" w:hAnsi="Arial" w:cs="Arial"/>
+        </w:rPr>
+        <w:t>Tesztelési dokumentáció</w:t>
       </w:r>
       <w:bookmarkEnd w:id="21"/>
     </w:p>
     <w:p>
       <w:pPr>
-        <w:pStyle w:val="Cmsor2"/>
-      </w:pPr>
-      <w:bookmarkStart w:id="22" w:name="_Toc85723188"/>
-      <w:r>
-        <w:t>Tesztelési dokumentáció</w:t>
+        <w:rPr>
+          <w:rFonts w:ascii="Arial" w:hAnsi="Arial" w:cs="Arial"/>
+        </w:rPr>
+      </w:pPr>
+      <w:hyperlink r:id="rId27" w:history="1">
+        <w:r>
+          <w:rPr>
+            <w:rStyle w:val="Hiperhivatkozs"/>
+            <w:rFonts w:ascii="Arial" w:hAnsi="Arial" w:cs="Arial"/>
+          </w:rPr>
+          <w:t>tesztJegyzokony</w:t>
+        </w:r>
+        <w:r>
+          <w:rPr>
+            <w:rStyle w:val="Hiperhivatkozs"/>
+            <w:rFonts w:ascii="Arial" w:hAnsi="Arial" w:cs="Arial"/>
+          </w:rPr>
+          <w:t>v</w:t>
+        </w:r>
+        <w:r>
+          <w:rPr>
+            <w:rStyle w:val="Hiperhivatkozs"/>
+            <w:rFonts w:ascii="Arial" w:hAnsi="Arial" w:cs="Arial"/>
+          </w:rPr>
+          <w:t>.docx</w:t>
+        </w:r>
+      </w:hyperlink>
+    </w:p>
+    <w:p>
+      <w:pPr>
+        <w:pStyle w:val="Cmsor1"/>
+        <w:rPr>
+          <w:rFonts w:ascii="Arial" w:hAnsi="Arial" w:cs="Arial"/>
+        </w:rPr>
+      </w:pPr>
+      <w:bookmarkStart w:id="22" w:name="_Toc85723189"/>
+      <w:r>
+        <w:rPr>
+          <w:rFonts w:ascii="Arial" w:hAnsi="Arial" w:cs="Arial"/>
+        </w:rPr>
+        <w:lastRenderedPageBreak/>
+        <w:t>Összefoglalás</w:t>
       </w:r>
       <w:bookmarkEnd w:id="22"/>
     </w:p>
     <w:p>
       <w:pPr>
-        <w:pStyle w:val="Cmsor1"/>
-      </w:pPr>
-      <w:bookmarkStart w:id="23" w:name="_Toc85723189"/>
-      <w:r>
-        <w:lastRenderedPageBreak/>
-        <w:t>Összefoglalás</w:t>
+        <w:pStyle w:val="Cmsor2"/>
+        <w:rPr>
+          <w:rFonts w:ascii="Arial" w:hAnsi="Arial" w:cs="Arial"/>
+        </w:rPr>
+      </w:pPr>
+      <w:bookmarkStart w:id="23" w:name="_Toc85723190"/>
+      <w:r>
+        <w:rPr>
+          <w:rFonts w:ascii="Arial" w:hAnsi="Arial" w:cs="Arial"/>
+        </w:rPr>
+        <w:t>Önértékelés</w:t>
       </w:r>
       <w:bookmarkEnd w:id="23"/>
     </w:p>
     <w:p>
       <w:pPr>
         <w:pStyle w:val="Cmsor2"/>
-      </w:pPr>
-      <w:bookmarkStart w:id="24" w:name="_Toc85723190"/>
-      <w:r>
-        <w:t>Önértékelés</w:t>
+        <w:rPr>
+          <w:rFonts w:ascii="Arial" w:hAnsi="Arial" w:cs="Arial"/>
+        </w:rPr>
+      </w:pPr>
+      <w:bookmarkStart w:id="24" w:name="_Toc85723191"/>
+      <w:r>
+        <w:rPr>
+          <w:rFonts w:ascii="Arial" w:hAnsi="Arial" w:cs="Arial"/>
+        </w:rPr>
+        <w:t>Továbbfejlesztési lehetőségek</w:t>
       </w:r>
       <w:bookmarkEnd w:id="24"/>
     </w:p>
     <w:p>
       <w:pPr>
-        <w:pStyle w:val="Cmsor2"/>
-      </w:pPr>
-      <w:bookmarkStart w:id="25" w:name="_Toc85723191"/>
-      <w:r>
-        <w:t>Továbbfejlesztési lehetőségek</w:t>
-      </w:r>
+        <w:jc w:val="both"/>
+        <w:rPr>
+          <w:rFonts w:ascii="Arial" w:hAnsi="Arial" w:cs="Arial"/>
+        </w:rPr>
+      </w:pPr>
+      <w:r>
+        <w:rPr>
+          <w:rFonts w:ascii="Arial" w:hAnsi="Arial" w:cs="Arial"/>
+        </w:rPr>
+        <w:t>A jövőbeli terveink elsősorban angol nyelvű oldal készítése azok számára, akik nem tudnak magyarúl. Termékek összehasonlítása, hogy a vásárló könnyebben el tudják dönteni, hogy mit szeretnének vásárolni. Mobil alkalmazás fejlesztése könnyebb vásárlás érdekében és értesítések küldése</w:t>
+      </w:r>
+      <w:r>
+        <w:rPr>
+          <w:rFonts w:ascii="Arial" w:hAnsi="Arial" w:cs="Arial"/>
+        </w:rPr>
+        <w:t xml:space="preserve">, hogy közvetlenül </w:t>
+      </w:r>
+      <w:r>
+        <w:rPr>
+          <w:rFonts w:ascii="Arial" w:hAnsi="Arial" w:cs="Arial"/>
+        </w:rPr>
+        <w:t>értesítéseket küldjenek</w:t>
+      </w:r>
+      <w:r>
+        <w:rPr>
+          <w:rFonts w:ascii="Arial" w:hAnsi="Arial" w:cs="Arial"/>
+        </w:rPr>
+        <w:t xml:space="preserve"> a felhasználók eszközeire, értesítve őket az új termékekről</w:t>
+      </w:r>
+      <w:r>
+        <w:rPr>
+          <w:rFonts w:ascii="Arial" w:hAnsi="Arial" w:cs="Arial"/>
+        </w:rPr>
+        <w:t>, promóciókról, Biztonság és bizalom érdekében a mobil alkalmazások biztonságos környezetet biztosítanak a tranzakciókhoz, ami kulcsfontosságú a vásárlók bizalmának elnyerésében,</w:t>
+      </w:r>
+      <w:r>
+        <w:rPr>
+          <w:rFonts w:ascii="Arial" w:hAnsi="Arial" w:cs="Arial"/>
+        </w:rPr>
+        <w:t xml:space="preserve"> gyorsabb betöltési idők a mobil alkalmazások gyorsabban töltődnek be, mint a mobil weboldalak mivel, az adatokat helyben tárolják az eszközön. Reklámok alkalmazása a weboldalon a további fentarthatóság érdekében</w:t>
+      </w:r>
+      <w:r>
+        <w:rPr>
+          <w:rFonts w:ascii="Arial" w:hAnsi="Arial" w:cs="Arial"/>
+        </w:rPr>
+        <w:t xml:space="preserve"> és további fejlesztések finanszírozására</w:t>
+      </w:r>
+      <w:r>
+        <w:rPr>
+          <w:rFonts w:ascii="Arial" w:hAnsi="Arial" w:cs="Arial"/>
+        </w:rPr>
+        <w:t>.</w:t>
+      </w:r>
+      <w:bookmarkStart w:id="25" w:name="_GoBack"/>
       <w:bookmarkEnd w:id="25"/>
     </w:p>
-    <w:p/>
-    <w:p/>
-    <w:p/>
-    <w:p/>
-    <w:p/>
-    <w:p/>
-    <w:p/>
     <w:p>
       <w:pPr>
+        <w:rPr>
+          <w:rFonts w:ascii="Arial" w:hAnsi="Arial" w:cs="Arial"/>
+        </w:rPr>
+      </w:pPr>
+    </w:p>
+    <w:p>
+      <w:pPr>
+        <w:rPr>
+          <w:rFonts w:ascii="Arial" w:hAnsi="Arial" w:cs="Arial"/>
+        </w:rPr>
+      </w:pPr>
+    </w:p>
+    <w:p>
+      <w:pPr>
+        <w:rPr>
+          <w:rFonts w:ascii="Arial" w:hAnsi="Arial" w:cs="Arial"/>
+        </w:rPr>
+      </w:pPr>
+    </w:p>
+    <w:p>
+      <w:pPr>
+        <w:rPr>
+          <w:rFonts w:ascii="Arial" w:hAnsi="Arial" w:cs="Arial"/>
+        </w:rPr>
+      </w:pPr>
+    </w:p>
+    <w:p>
+      <w:pPr>
+        <w:rPr>
+          <w:rFonts w:ascii="Arial" w:hAnsi="Arial" w:cs="Arial"/>
+        </w:rPr>
+      </w:pPr>
+    </w:p>
+    <w:p>
+      <w:pPr>
+        <w:rPr>
+          <w:rFonts w:ascii="Arial" w:hAnsi="Arial" w:cs="Arial"/>
+        </w:rPr>
+      </w:pPr>
+    </w:p>
+    <w:p>
+      <w:pPr>
+        <w:rPr>
+          <w:rFonts w:ascii="Arial" w:hAnsi="Arial" w:cs="Arial"/>
+        </w:rPr>
+      </w:pPr>
+    </w:p>
+    <w:p>
+      <w:pPr>
         <w:ind w:firstLine="0"/>
+        <w:rPr>
+          <w:rFonts w:ascii="Arial" w:hAnsi="Arial" w:cs="Arial"/>
+        </w:rPr>
       </w:pPr>
     </w:p>
     <w:sdt>
       <w:sdtPr>
         <w:rPr>
-          <w:rFonts w:ascii="Times New Roman" w:eastAsiaTheme="minorHAnsi" w:hAnsi="Times New Roman" w:cstheme="minorHAnsi"/>
+          <w:rFonts w:ascii="Arial" w:eastAsiaTheme="minorHAnsi" w:hAnsi="Arial" w:cs="Arial"/>
           <w:b w:val="0"/>
           <w:bCs w:val="0"/>
           <w:color w:val="auto"/>
@@ -3278,13 +4223,22 @@
         <w:p>
           <w:pPr>
             <w:pStyle w:val="Cmsor1"/>
+            <w:rPr>
+              <w:rFonts w:ascii="Arial" w:hAnsi="Arial" w:cs="Arial"/>
+            </w:rPr>
           </w:pPr>
           <w:r>
+            <w:rPr>
+              <w:rFonts w:ascii="Arial" w:hAnsi="Arial" w:cs="Arial"/>
+            </w:rPr>
             <w:t>Irodalomjegyzék</w:t>
           </w:r>
         </w:p>
         <w:sdt>
           <w:sdtPr>
+            <w:rPr>
+              <w:rFonts w:ascii="Arial" w:hAnsi="Arial" w:cs="Arial"/>
+            </w:rPr>
             <w:id w:val="111145805"/>
             <w:bibliography/>
           </w:sdtPr>
@@ -3295,27 +4249,39 @@
                 <w:pStyle w:val="Irodalomjegyzk"/>
                 <w:ind w:left="720" w:hanging="720"/>
                 <w:rPr>
+                  <w:rFonts w:ascii="Arial" w:hAnsi="Arial" w:cs="Arial"/>
                   <w:noProof/>
                   <w:szCs w:val="24"/>
                 </w:rPr>
               </w:pPr>
               <w:r>
+                <w:rPr>
+                  <w:rFonts w:ascii="Arial" w:hAnsi="Arial" w:cs="Arial"/>
+                </w:rPr>
                 <w:fldChar w:fldCharType="begin"/>
               </w:r>
               <w:r>
+                <w:rPr>
+                  <w:rFonts w:ascii="Arial" w:hAnsi="Arial" w:cs="Arial"/>
+                </w:rPr>
                 <w:instrText>BIBLIOGRAPHY</w:instrText>
               </w:r>
               <w:r>
+                <w:rPr>
+                  <w:rFonts w:ascii="Arial" w:hAnsi="Arial" w:cs="Arial"/>
+                </w:rPr>
                 <w:fldChar w:fldCharType="separate"/>
               </w:r>
               <w:r>
                 <w:rPr>
+                  <w:rFonts w:ascii="Arial" w:hAnsi="Arial" w:cs="Arial"/>
                   <w:noProof/>
                 </w:rPr>
                 <w:t xml:space="preserve">BePractical. (2024. 02 27). </w:t>
               </w:r>
               <w:r>
                 <w:rPr>
+                  <w:rFonts w:ascii="Arial" w:hAnsi="Arial" w:cs="Arial"/>
                   <w:i/>
                   <w:iCs/>
                   <w:noProof/>
@@ -3324,6 +4290,7 @@
               </w:r>
               <w:r>
                 <w:rPr>
+                  <w:rFonts w:ascii="Arial" w:hAnsi="Arial" w:cs="Arial"/>
                   <w:noProof/>
                 </w:rPr>
                 <w:t xml:space="preserve"> Forrás: Youtube : https://www.youtube.com/playlist?list=PL5z_lBPYaajZVp4-HB07BhCWutYJEag-P</w:t>
@@ -3334,17 +4301,20 @@
                 <w:pStyle w:val="Irodalomjegyzk"/>
                 <w:ind w:left="720" w:hanging="720"/>
                 <w:rPr>
+                  <w:rFonts w:ascii="Arial" w:hAnsi="Arial" w:cs="Arial"/>
                   <w:noProof/>
                 </w:rPr>
               </w:pPr>
               <w:r>
                 <w:rPr>
+                  <w:rFonts w:ascii="Arial" w:hAnsi="Arial" w:cs="Arial"/>
                   <w:noProof/>
                 </w:rPr>
                 <w:t xml:space="preserve">CEO, D. (2024. 02 29). </w:t>
               </w:r>
               <w:r>
                 <w:rPr>
+                  <w:rFonts w:ascii="Arial" w:hAnsi="Arial" w:cs="Arial"/>
                   <w:i/>
                   <w:iCs/>
                   <w:noProof/>
@@ -3353,6 +4323,7 @@
               </w:r>
               <w:r>
                 <w:rPr>
+                  <w:rFonts w:ascii="Arial" w:hAnsi="Arial" w:cs="Arial"/>
                   <w:noProof/>
                 </w:rPr>
                 <w:t xml:space="preserve"> Forrás: Youtube: https://www.youtube.com/watch?v=aprLiG34b50</w:t>
@@ -3363,17 +4334,20 @@
                 <w:pStyle w:val="Irodalomjegyzk"/>
                 <w:ind w:left="720" w:hanging="720"/>
                 <w:rPr>
+                  <w:rFonts w:ascii="Arial" w:hAnsi="Arial" w:cs="Arial"/>
                   <w:noProof/>
                 </w:rPr>
               </w:pPr>
               <w:r>
                 <w:rPr>
+                  <w:rFonts w:ascii="Arial" w:hAnsi="Arial" w:cs="Arial"/>
                   <w:noProof/>
                 </w:rPr>
                 <w:t xml:space="preserve">Codevolution. (2024. 02 26). </w:t>
               </w:r>
               <w:r>
                 <w:rPr>
+                  <w:rFonts w:ascii="Arial" w:hAnsi="Arial" w:cs="Arial"/>
                   <w:i/>
                   <w:iCs/>
                   <w:noProof/>
@@ -3382,6 +4356,7 @@
               </w:r>
               <w:r>
                 <w:rPr>
+                  <w:rFonts w:ascii="Arial" w:hAnsi="Arial" w:cs="Arial"/>
                   <w:noProof/>
                 </w:rPr>
                 <w:t xml:space="preserve"> Forrás: Youtube: https://www.youtube.com/watch?v=9P8mASSREYM&amp;list=PLC3y8-rFHvwgC9mj0qv972IO5DmD-H0ZH</w:t>
@@ -3392,17 +4367,20 @@
                 <w:pStyle w:val="Irodalomjegyzk"/>
                 <w:ind w:left="720" w:hanging="720"/>
                 <w:rPr>
+                  <w:rFonts w:ascii="Arial" w:hAnsi="Arial" w:cs="Arial"/>
                   <w:noProof/>
                 </w:rPr>
               </w:pPr>
               <w:r>
                 <w:rPr>
+                  <w:rFonts w:ascii="Arial" w:hAnsi="Arial" w:cs="Arial"/>
                   <w:noProof/>
                 </w:rPr>
                 <w:t xml:space="preserve">Copes, F. (2023. 12 26). </w:t>
               </w:r>
               <w:r>
                 <w:rPr>
+                  <w:rFonts w:ascii="Arial" w:hAnsi="Arial" w:cs="Arial"/>
                   <w:i/>
                   <w:iCs/>
                   <w:noProof/>
@@ -3411,6 +4389,7 @@
               </w:r>
               <w:r>
                 <w:rPr>
+                  <w:rFonts w:ascii="Arial" w:hAnsi="Arial" w:cs="Arial"/>
                   <w:noProof/>
                 </w:rPr>
                 <w:t xml:space="preserve"> Forrás: Flavio Copes: https://www.freecodecamp.org/news/the-next-js-handbook/</w:t>
@@ -3421,17 +4400,20 @@
                 <w:pStyle w:val="Irodalomjegyzk"/>
                 <w:ind w:left="720" w:hanging="720"/>
                 <w:rPr>
+                  <w:rFonts w:ascii="Arial" w:hAnsi="Arial" w:cs="Arial"/>
                   <w:noProof/>
                 </w:rPr>
               </w:pPr>
               <w:r>
                 <w:rPr>
+                  <w:rFonts w:ascii="Arial" w:hAnsi="Arial" w:cs="Arial"/>
                   <w:noProof/>
                 </w:rPr>
                 <w:t xml:space="preserve">Gerchev, I. (2022. 02 24). </w:t>
               </w:r>
               <w:r>
                 <w:rPr>
+                  <w:rFonts w:ascii="Arial" w:hAnsi="Arial" w:cs="Arial"/>
                   <w:i/>
                   <w:iCs/>
                   <w:noProof/>
@@ -3440,6 +4422,7 @@
               </w:r>
               <w:r>
                 <w:rPr>
+                  <w:rFonts w:ascii="Arial" w:hAnsi="Arial" w:cs="Arial"/>
                   <w:noProof/>
                 </w:rPr>
                 <w:t xml:space="preserve"> Elektronikus: SitePoint Pty. Ltd. Forrás: Ivaylo Gerchev: https://www.everand.com/book/631935839/Tailwind-CSS</w:t>
@@ -3450,17 +4433,20 @@
                 <w:pStyle w:val="Irodalomjegyzk"/>
                 <w:ind w:left="720" w:hanging="720"/>
                 <w:rPr>
+                  <w:rFonts w:ascii="Arial" w:hAnsi="Arial" w:cs="Arial"/>
                   <w:noProof/>
                 </w:rPr>
               </w:pPr>
               <w:r>
                 <w:rPr>
+                  <w:rFonts w:ascii="Arial" w:hAnsi="Arial" w:cs="Arial"/>
                   <w:noProof/>
                 </w:rPr>
                 <w:t xml:space="preserve">Gray, D. (2024. 01 03). </w:t>
               </w:r>
               <w:r>
                 <w:rPr>
+                  <w:rFonts w:ascii="Arial" w:hAnsi="Arial" w:cs="Arial"/>
                   <w:i/>
                   <w:iCs/>
                   <w:noProof/>
@@ -3469,6 +4455,7 @@
               </w:r>
               <w:r>
                 <w:rPr>
+                  <w:rFonts w:ascii="Arial" w:hAnsi="Arial" w:cs="Arial"/>
                   <w:noProof/>
                 </w:rPr>
                 <w:t xml:space="preserve"> Forrás: Youtube: https://www.youtube.com/watch?v=w2h54xz6Ndw</w:t>
@@ -3479,17 +4466,20 @@
                 <w:pStyle w:val="Irodalomjegyzk"/>
                 <w:ind w:left="720" w:hanging="720"/>
                 <w:rPr>
+                  <w:rFonts w:ascii="Arial" w:hAnsi="Arial" w:cs="Arial"/>
                   <w:noProof/>
                 </w:rPr>
               </w:pPr>
               <w:r>
                 <w:rPr>
+                  <w:rFonts w:ascii="Arial" w:hAnsi="Arial" w:cs="Arial"/>
                   <w:noProof/>
                 </w:rPr>
                 <w:t xml:space="preserve">ismeretlen. (2024. 01 08). </w:t>
               </w:r>
               <w:r>
                 <w:rPr>
+                  <w:rFonts w:ascii="Arial" w:hAnsi="Arial" w:cs="Arial"/>
                   <w:i/>
                   <w:iCs/>
                   <w:noProof/>
@@ -3498,6 +4488,7 @@
               </w:r>
               <w:r>
                 <w:rPr>
+                  <w:rFonts w:ascii="Arial" w:hAnsi="Arial" w:cs="Arial"/>
                   <w:noProof/>
                 </w:rPr>
                 <w:t xml:space="preserve"> Forrás: Tailwind css: https://tailwindcss.com/docs/installation</w:t>
@@ -3508,17 +4499,20 @@
                 <w:pStyle w:val="Irodalomjegyzk"/>
                 <w:ind w:left="720" w:hanging="720"/>
                 <w:rPr>
+                  <w:rFonts w:ascii="Arial" w:hAnsi="Arial" w:cs="Arial"/>
                   <w:noProof/>
                 </w:rPr>
               </w:pPr>
               <w:r>
                 <w:rPr>
+                  <w:rFonts w:ascii="Arial" w:hAnsi="Arial" w:cs="Arial"/>
                   <w:noProof/>
                 </w:rPr>
                 <w:t xml:space="preserve">Mastery, J. (2024. 01 08). </w:t>
               </w:r>
               <w:r>
                 <w:rPr>
+                  <w:rFonts w:ascii="Arial" w:hAnsi="Arial" w:cs="Arial"/>
                   <w:i/>
                   <w:iCs/>
                   <w:noProof/>
@@ -3527,6 +4521,7 @@
               </w:r>
               <w:r>
                 <w:rPr>
+                  <w:rFonts w:ascii="Arial" w:hAnsi="Arial" w:cs="Arial"/>
                   <w:noProof/>
                 </w:rPr>
                 <w:t xml:space="preserve"> Forrás: Youtube: https://www.youtube.com/watch?v=wm5gMKuwSYk&amp;pp=ygULbmV4dC5qcyB0dXQ%3D</w:t>
@@ -3537,17 +4532,20 @@
                 <w:pStyle w:val="Irodalomjegyzk"/>
                 <w:ind w:left="720" w:hanging="720"/>
                 <w:rPr>
+                  <w:rFonts w:ascii="Arial" w:hAnsi="Arial" w:cs="Arial"/>
                   <w:noProof/>
                 </w:rPr>
               </w:pPr>
               <w:r>
                 <w:rPr>
+                  <w:rFonts w:ascii="Arial" w:hAnsi="Arial" w:cs="Arial"/>
                   <w:noProof/>
                 </w:rPr>
                 <w:t xml:space="preserve">Microsoft, C. (2024. 02 26). </w:t>
               </w:r>
               <w:r>
                 <w:rPr>
+                  <w:rFonts w:ascii="Arial" w:hAnsi="Arial" w:cs="Arial"/>
                   <w:i/>
                   <w:iCs/>
                   <w:noProof/>
@@ -3556,6 +4554,7 @@
               </w:r>
               <w:r>
                 <w:rPr>
+                  <w:rFonts w:ascii="Arial" w:hAnsi="Arial" w:cs="Arial"/>
                   <w:noProof/>
                 </w:rPr>
                 <w:t xml:space="preserve"> Forrás: Visual Studio Code: https://code.visualstudio.com/docs</w:t>
@@ -3566,17 +4565,20 @@
                 <w:pStyle w:val="Irodalomjegyzk"/>
                 <w:ind w:left="720" w:hanging="720"/>
                 <w:rPr>
+                  <w:rFonts w:ascii="Arial" w:hAnsi="Arial" w:cs="Arial"/>
                   <w:noProof/>
                 </w:rPr>
               </w:pPr>
               <w:r>
                 <w:rPr>
+                  <w:rFonts w:ascii="Arial" w:hAnsi="Arial" w:cs="Arial"/>
                   <w:noProof/>
                 </w:rPr>
                 <w:t xml:space="preserve">Mosh, P. w. (2023. 09 11). </w:t>
               </w:r>
               <w:r>
                 <w:rPr>
+                  <w:rFonts w:ascii="Arial" w:hAnsi="Arial" w:cs="Arial"/>
                   <w:i/>
                   <w:iCs/>
                   <w:noProof/>
@@ -3585,6 +4587,7 @@
               </w:r>
               <w:r>
                 <w:rPr>
+                  <w:rFonts w:ascii="Arial" w:hAnsi="Arial" w:cs="Arial"/>
                   <w:noProof/>
                 </w:rPr>
                 <w:t xml:space="preserve"> Forrás: Youtube: https://www.youtube.com/watch?v=7S_tz1z_5bA</w:t>
@@ -3595,17 +4598,20 @@
                 <w:pStyle w:val="Irodalomjegyzk"/>
                 <w:ind w:left="720" w:hanging="720"/>
                 <w:rPr>
+                  <w:rFonts w:ascii="Arial" w:hAnsi="Arial" w:cs="Arial"/>
                   <w:noProof/>
                 </w:rPr>
               </w:pPr>
               <w:r>
                 <w:rPr>
+                  <w:rFonts w:ascii="Arial" w:hAnsi="Arial" w:cs="Arial"/>
                   <w:noProof/>
                 </w:rPr>
                 <w:t xml:space="preserve">Mosh, P. w. (2024. 02 26). </w:t>
               </w:r>
               <w:r>
                 <w:rPr>
+                  <w:rFonts w:ascii="Arial" w:hAnsi="Arial" w:cs="Arial"/>
                   <w:i/>
                   <w:iCs/>
                   <w:noProof/>
@@ -3614,6 +4620,7 @@
               </w:r>
               <w:r>
                 <w:rPr>
+                  <w:rFonts w:ascii="Arial" w:hAnsi="Arial" w:cs="Arial"/>
                   <w:noProof/>
                 </w:rPr>
                 <w:t xml:space="preserve"> Forrás: Youtube : https://www.youtube.com/watch?v=ZVnjOPwW4ZA</w:t>
@@ -3624,17 +4631,20 @@
                 <w:pStyle w:val="Irodalomjegyzk"/>
                 <w:ind w:left="720" w:hanging="720"/>
                 <w:rPr>
+                  <w:rFonts w:ascii="Arial" w:hAnsi="Arial" w:cs="Arial"/>
                   <w:noProof/>
                 </w:rPr>
               </w:pPr>
               <w:r>
                 <w:rPr>
+                  <w:rFonts w:ascii="Arial" w:hAnsi="Arial" w:cs="Arial"/>
                   <w:noProof/>
                 </w:rPr>
                 <w:t xml:space="preserve">Ninja, N. (2024. 02 26). </w:t>
               </w:r>
               <w:r>
                 <w:rPr>
+                  <w:rFonts w:ascii="Arial" w:hAnsi="Arial" w:cs="Arial"/>
                   <w:i/>
                   <w:iCs/>
                   <w:noProof/>
@@ -3643,14 +4653,21 @@
               </w:r>
               <w:r>
                 <w:rPr>
+                  <w:rFonts w:ascii="Arial" w:hAnsi="Arial" w:cs="Arial"/>
                   <w:noProof/>
                 </w:rPr>
                 <w:t xml:space="preserve"> Forrás: Youtube: https://www.youtube.com/watch?v=A63UxsQsEbU&amp;list=PL4cUxeGkcC9g9gP2onazU5-2M-AzA8eBw</w:t>
               </w:r>
             </w:p>
             <w:p>
+              <w:pPr>
+                <w:rPr>
+                  <w:rFonts w:ascii="Arial" w:hAnsi="Arial" w:cs="Arial"/>
+                </w:rPr>
+              </w:pPr>
               <w:r>
                 <w:rPr>
+                  <w:rFonts w:ascii="Arial" w:hAnsi="Arial" w:cs="Arial"/>
                   <w:b/>
                   <w:bCs/>
                 </w:rPr>
@@ -3662,10 +4679,16 @@
         </w:sdt>
       </w:sdtContent>
     </w:sdt>
-    <w:p/>
+    <w:p>
+      <w:pPr>
+        <w:rPr>
+          <w:rFonts w:ascii="Arial" w:hAnsi="Arial" w:cs="Arial"/>
+        </w:rPr>
+      </w:pPr>
+    </w:p>
     <w:sectPr>
-      <w:headerReference w:type="default" r:id="rId27"/>
-      <w:footerReference w:type="default" r:id="rId28"/>
+      <w:headerReference w:type="default" r:id="rId28"/>
+      <w:footerReference w:type="default" r:id="rId29"/>
       <w:pgSz w:w="11906" w:h="16838"/>
       <w:pgMar w:top="1418" w:right="1418" w:bottom="1418" w:left="1418" w:header="709" w:footer="709" w:gutter="340"/>
       <w:cols w:space="708"/>
@@ -7501,7 +8524,7 @@
 </file>
 
 <file path=customXml/itemProps4.xml><?xml version="1.0" encoding="utf-8"?>
-<ds:datastoreItem xmlns:ds="http://schemas.openxmlformats.org/officeDocument/2006/customXml" ds:itemID="{2CAE598A-737E-4B91-9528-61633960FF03}">
+<ds:datastoreItem xmlns:ds="http://schemas.openxmlformats.org/officeDocument/2006/customXml" ds:itemID="{41872281-9AD1-4268-804D-1FFB31C03633}">
   <ds:schemaRefs>
     <ds:schemaRef ds:uri="http://schemas.openxmlformats.org/officeDocument/2006/bibliography"/>
   </ds:schemaRefs>

</xml_diff>